<commit_message>
Schließt das Konzept ab
</commit_message>
<xml_diff>
--- a/Blatt01/1_2/Konzept.docx
+++ b/Blatt01/1_2/Konzept.docx
@@ -76,14 +76,9 @@
       <w:r>
         <w:t xml:space="preserve"> verwenden wir eine 3x3-</w:t>
       </w:r>
-      <w:proofErr w:type="gramStart"/>
-      <w:r>
-        <w:t>Matrix</w:t>
-      </w:r>
-      <w:r>
-        <w:t xml:space="preserve"> </w:t>
-      </w:r>
-      <w:proofErr w:type="gramEnd"/>
+      <w:r>
+        <w:t xml:space="preserve">Matrix </w:t>
+      </w:r>
       <m:oMath>
         <m:r>
           <w:rPr>
@@ -260,7 +255,13 @@
       </w:r>
       <w:proofErr w:type="spellEnd"/>
       <w:r>
-        <w:t xml:space="preserve"> Spalte an, wobei 0 für ein leeres Feld, 1 für das Symbol des ersten Spielers (Kreis) und 2 für das Symbol des zweiten Spielers (Kreuz) steht. Die Menge </w:t>
+        <w:t xml:space="preserve"> Spalte an, wobei 0 für ein leeres Feld, 1 für das Symbol des ersten Spielers (Kreis) und 2 für das Symbol des zweiten Spielers (Kreuz) steht. </w:t>
+      </w:r>
+      <w:r>
+        <w:t>Beachtet man, dass immer zuerst der erste Spieler und dann der zweite Spieler abwechselnd einen Zug machen, ist d</w:t>
+      </w:r>
+      <w:r>
+        <w:t xml:space="preserve">ie Menge </w:t>
       </w:r>
       <w:r>
         <w:rPr>
@@ -276,7 +277,7 @@
         <w:t xml:space="preserve">aller gültigen Spielsituationen </w:t>
       </w:r>
       <w:r>
-        <w:t>ist gegeben durch</w:t>
+        <w:t>gegeben durch</w:t>
       </w:r>
     </w:p>
     <w:p>
@@ -314,10 +315,28 @@
           </w:rPr>
           <m:t xml:space="preserve"> :</m:t>
         </m:r>
+        <m:r>
+          <m:rPr>
+            <m:sty m:val="p"/>
+          </m:rPr>
+          <w:rPr>
+            <w:rFonts w:ascii="Cambria Math" w:hAnsi="Cambria Math"/>
+          </w:rPr>
+          <m:t xml:space="preserve"> 0≤ </m:t>
+        </m:r>
+        <m:r>
+          <m:rPr>
+            <m:sty m:val="p"/>
+          </m:rPr>
+          <w:rPr>
+            <w:rFonts w:ascii="Cambria Math" w:hAnsi="Cambria Math"/>
+          </w:rPr>
+          <m:t>#</m:t>
+        </m:r>
         <m:d>
           <m:dPr>
-            <m:begChr m:val="|"/>
-            <m:endChr m:val="|"/>
+            <m:begChr m:val="{"/>
+            <m:endChr m:val="}"/>
             <m:ctrlPr>
               <w:rPr>
                 <w:rFonts w:ascii="Cambria Math" w:hAnsi="Cambria Math"/>
@@ -325,127 +344,144 @@
             </m:ctrlPr>
           </m:dPr>
           <m:e>
-            <m:r>
-              <m:rPr>
-                <m:sty m:val="p"/>
-              </m:rPr>
-              <w:rPr>
-                <w:rFonts w:ascii="Cambria Math" w:hAnsi="Cambria Math"/>
-              </w:rPr>
-              <m:t>#</m:t>
-            </m:r>
             <m:d>
               <m:dPr>
-                <m:begChr m:val="{"/>
-                <m:endChr m:val="}"/>
+                <m:ctrlPr>
+                  <w:rPr>
+                    <w:rFonts w:ascii="Cambria Math" w:hAnsi="Cambria Math"/>
+                    <w:i/>
+                  </w:rPr>
+                </m:ctrlPr>
+              </m:dPr>
+              <m:e>
+                <m:r>
+                  <w:rPr>
+                    <w:rFonts w:ascii="Cambria Math" w:hAnsi="Cambria Math"/>
+                  </w:rPr>
+                  <m:t>i,j</m:t>
+                </m:r>
+              </m:e>
+            </m:d>
+            <m:r>
+              <w:rPr>
+                <w:rFonts w:ascii="Cambria Math" w:hAnsi="Cambria Math"/>
+              </w:rPr>
+              <m:t>:</m:t>
+            </m:r>
+            <m:sSub>
+              <m:sSubPr>
                 <m:ctrlPr>
                   <w:rPr>
                     <w:rFonts w:ascii="Cambria Math" w:hAnsi="Cambria Math"/>
                   </w:rPr>
                 </m:ctrlPr>
-              </m:dPr>
+              </m:sSubPr>
               <m:e>
-                <m:sSub>
-                  <m:sSubPr>
-                    <m:ctrlPr>
-                      <w:rPr>
-                        <w:rFonts w:ascii="Cambria Math" w:hAnsi="Cambria Math"/>
-                      </w:rPr>
-                    </m:ctrlPr>
-                  </m:sSubPr>
-                  <m:e>
-                    <m:r>
-                      <w:rPr>
-                        <w:rFonts w:ascii="Cambria Math" w:hAnsi="Cambria Math"/>
-                      </w:rPr>
-                      <m:t>s</m:t>
-                    </m:r>
-                  </m:e>
-                  <m:sub>
-                    <m:r>
-                      <w:rPr>
-                        <w:rFonts w:ascii="Cambria Math" w:hAnsi="Cambria Math"/>
-                      </w:rPr>
-                      <m:t>i,j</m:t>
-                    </m:r>
-                  </m:sub>
-                </m:sSub>
                 <m:r>
-                  <m:rPr>
-                    <m:sty m:val="p"/>
-                  </m:rPr>
                   <w:rPr>
                     <w:rFonts w:ascii="Cambria Math" w:hAnsi="Cambria Math"/>
                   </w:rPr>
-                  <m:t>=1</m:t>
+                  <m:t>s</m:t>
+                </m:r>
+              </m:e>
+              <m:sub>
+                <m:r>
+                  <w:rPr>
+                    <w:rFonts w:ascii="Cambria Math" w:hAnsi="Cambria Math"/>
+                  </w:rPr>
+                  <m:t>i,j</m:t>
+                </m:r>
+              </m:sub>
+            </m:sSub>
+            <m:r>
+              <m:rPr>
+                <m:sty m:val="p"/>
+              </m:rPr>
+              <w:rPr>
+                <w:rFonts w:ascii="Cambria Math" w:hAnsi="Cambria Math"/>
+              </w:rPr>
+              <m:t>=1</m:t>
+            </m:r>
+          </m:e>
+        </m:d>
+        <m:r>
+          <m:rPr>
+            <m:sty m:val="p"/>
+          </m:rPr>
+          <w:rPr>
+            <w:rFonts w:ascii="Cambria Math" w:hAnsi="Cambria Math"/>
+          </w:rPr>
+          <m:t>-#</m:t>
+        </m:r>
+        <m:d>
+          <m:dPr>
+            <m:begChr m:val="{"/>
+            <m:endChr m:val="}"/>
+            <m:ctrlPr>
+              <w:rPr>
+                <w:rFonts w:ascii="Cambria Math" w:hAnsi="Cambria Math"/>
+              </w:rPr>
+            </m:ctrlPr>
+          </m:dPr>
+          <m:e>
+            <m:d>
+              <m:dPr>
+                <m:ctrlPr>
+                  <w:rPr>
+                    <w:rFonts w:ascii="Cambria Math" w:hAnsi="Cambria Math"/>
+                    <w:i/>
+                  </w:rPr>
+                </m:ctrlPr>
+              </m:dPr>
+              <m:e>
+                <m:r>
+                  <w:rPr>
+                    <w:rFonts w:ascii="Cambria Math" w:hAnsi="Cambria Math"/>
+                  </w:rPr>
+                  <m:t>i,j</m:t>
                 </m:r>
               </m:e>
             </m:d>
             <m:r>
-              <m:rPr>
-                <m:sty m:val="p"/>
-              </m:rPr>
               <w:rPr>
                 <w:rFonts w:ascii="Cambria Math" w:hAnsi="Cambria Math"/>
               </w:rPr>
-              <m:t>-</m:t>
+              <m:t>:</m:t>
             </m:r>
-            <m:r>
-              <m:rPr>
-                <m:sty m:val="p"/>
-              </m:rPr>
-              <w:rPr>
-                <w:rFonts w:ascii="Cambria Math" w:hAnsi="Cambria Math"/>
-              </w:rPr>
-              <m:t>#</m:t>
-            </m:r>
-            <m:d>
-              <m:dPr>
-                <m:begChr m:val="{"/>
-                <m:endChr m:val="}"/>
+            <m:sSub>
+              <m:sSubPr>
                 <m:ctrlPr>
                   <w:rPr>
                     <w:rFonts w:ascii="Cambria Math" w:hAnsi="Cambria Math"/>
                   </w:rPr>
                 </m:ctrlPr>
-              </m:dPr>
+              </m:sSubPr>
               <m:e>
-                <m:sSub>
-                  <m:sSubPr>
-                    <m:ctrlPr>
-                      <w:rPr>
-                        <w:rFonts w:ascii="Cambria Math" w:hAnsi="Cambria Math"/>
-                      </w:rPr>
-                    </m:ctrlPr>
-                  </m:sSubPr>
-                  <m:e>
-                    <m:r>
-                      <w:rPr>
-                        <w:rFonts w:ascii="Cambria Math" w:hAnsi="Cambria Math"/>
-                      </w:rPr>
-                      <m:t>s</m:t>
-                    </m:r>
-                  </m:e>
-                  <m:sub>
-                    <m:r>
-                      <w:rPr>
-                        <w:rFonts w:ascii="Cambria Math" w:hAnsi="Cambria Math"/>
-                      </w:rPr>
-                      <m:t>i,j</m:t>
-                    </m:r>
-                  </m:sub>
-                </m:sSub>
                 <m:r>
-                  <m:rPr>
-                    <m:sty m:val="p"/>
-                  </m:rPr>
                   <w:rPr>
                     <w:rFonts w:ascii="Cambria Math" w:hAnsi="Cambria Math"/>
                   </w:rPr>
-                  <m:t>=2</m:t>
+                  <m:t>s</m:t>
                 </m:r>
               </m:e>
-            </m:d>
+              <m:sub>
+                <m:r>
+                  <w:rPr>
+                    <w:rFonts w:ascii="Cambria Math" w:hAnsi="Cambria Math"/>
+                  </w:rPr>
+                  <m:t>i,j</m:t>
+                </m:r>
+              </m:sub>
+            </m:sSub>
+            <m:r>
+              <m:rPr>
+                <m:sty m:val="p"/>
+              </m:rPr>
+              <w:rPr>
+                <w:rFonts w:ascii="Cambria Math" w:hAnsi="Cambria Math"/>
+              </w:rPr>
+              <m:t>=2</m:t>
+            </m:r>
           </m:e>
         </m:d>
         <m:r>
@@ -456,10 +492,72 @@
         </m:r>
       </m:oMath>
       <w:r>
+        <w:t>,</w:t>
+      </w:r>
+    </w:p>
+    <w:p>
+      <w:r>
+        <w:t>wobei</w:t>
+      </w:r>
+      <w:r>
+        <w:t xml:space="preserve"> hier der Einfachheit halber auch solche Situationen mitgezähl</w:t>
+      </w:r>
+      <w:r>
+        <w:t>t werden</w:t>
+      </w:r>
+      <w:r>
+        <w:t xml:space="preserve">, die </w:t>
+      </w:r>
+      <w:r>
+        <w:t xml:space="preserve">eigentlich bereits für einen Spieler gewonnen sind. </w:t>
+      </w:r>
+      <w:r>
+        <w:t xml:space="preserve">Die Mächtigkeit von </w:t>
+      </w:r>
+      <w:r>
+        <w:rPr>
+          <w:b/>
+          <w:i/>
+        </w:rPr>
+        <w:t>S</w:t>
+      </w:r>
+      <w:r>
+        <w:t xml:space="preserve"> ist #</w:t>
+      </w:r>
+      <w:r>
+        <w:rPr>
+          <w:b/>
+          <w:i/>
+        </w:rPr>
+        <w:t>S</w:t>
+      </w:r>
+      <w:r>
+        <w:rPr>
+          <w:i/>
+        </w:rPr>
+        <w:t>=6</w:t>
+      </w:r>
+      <w:r>
+        <w:rPr>
+          <w:i/>
+        </w:rPr>
         <w:t>.</w:t>
       </w:r>
-      <w:bookmarkStart w:id="0" w:name="_GoBack"/>
-      <w:bookmarkEnd w:id="0"/>
+      <w:r>
+        <w:rPr>
+          <w:i/>
+        </w:rPr>
+        <w:t>046</w:t>
+      </w:r>
+      <w:r>
+        <w:t>. Das heißt</w:t>
+      </w:r>
+      <w:r>
+        <w:t>, es gibt</w:t>
+      </w:r>
+      <w:r>
+        <w:t xml:space="preserve"> 6.046 gültige Spielsituationen.</w:t>
+      </w:r>
     </w:p>
     <w:p>
       <w:r>
@@ -528,34 +626,238 @@
     <w:p>
       <w:pPr>
         <w:ind w:firstLine="708"/>
+        <w:rPr>
+          <w:lang w:val="en-US"/>
+        </w:rPr>
       </w:pPr>
       <w:r>
         <w:rPr>
-          <w:highlight w:val="yellow"/>
-        </w:rPr>
-        <w:t>Rotationen</w:t>
-      </w:r>
-      <w:r>
-        <w:t xml:space="preserve">/Spiegelungen </w:t>
-      </w:r>
-      <w:proofErr w:type="spellStart"/>
-      <w:r>
+          <w:lang w:val="en-US"/>
+        </w:rPr>
+        <w:t>T=</w:t>
+      </w:r>
+      <w:r>
+        <w:rPr>
+          <w:lang w:val="en-US"/>
+        </w:rPr>
         <w:t>o</w:t>
       </w:r>
       <w:r>
         <w:rPr>
           <w:vertAlign w:val="subscript"/>
-        </w:rPr>
-        <w:t>i</w:t>
-      </w:r>
-      <w:proofErr w:type="spellEnd"/>
-      <w:r>
-        <w:t>(S)</w:t>
+          <w:lang w:val="en-US"/>
+        </w:rPr>
+        <w:t>0</w:t>
+      </w:r>
+      <w:r>
+        <w:rPr>
+          <w:lang w:val="en-US"/>
+        </w:rPr>
+        <w:t>(S</w:t>
+      </w:r>
+      <w:proofErr w:type="gramStart"/>
+      <w:r>
+        <w:rPr>
+          <w:lang w:val="en-US"/>
+        </w:rPr>
+        <w:t>)=</w:t>
+      </w:r>
+      <w:proofErr w:type="gramEnd"/>
+      <w:r>
+        <w:rPr>
+          <w:lang w:val="en-US"/>
+        </w:rPr>
+        <w:t>S</w:t>
       </w:r>
     </w:p>
     <w:p>
-      <w:r>
-        <w:t xml:space="preserve">Man kann leicht nachprüfen, dass ~ eine Äquivalenzrelation ist (Reflexivität, Symmetrie, Transitivität). Dadurch </w:t>
+      <w:pPr>
+        <w:ind w:firstLine="708"/>
+      </w:pPr>
+      <w:r>
+        <w:t>T=</w:t>
+      </w:r>
+      <w:r>
+        <w:t>o</w:t>
+      </w:r>
+      <w:r>
+        <w:rPr>
+          <w:vertAlign w:val="subscript"/>
+        </w:rPr>
+        <w:t>1</w:t>
+      </w:r>
+      <w:r>
+        <w:t>(S)</w:t>
+      </w:r>
+      <w:r>
+        <w:t>=Rotation um 90°</w:t>
+      </w:r>
+    </w:p>
+    <w:p>
+      <w:pPr>
+        <w:ind w:firstLine="708"/>
+      </w:pPr>
+      <w:r>
+        <w:t>T=</w:t>
+      </w:r>
+      <w:r>
+        <w:t>o</w:t>
+      </w:r>
+      <w:r>
+        <w:rPr>
+          <w:vertAlign w:val="subscript"/>
+        </w:rPr>
+        <w:t>2</w:t>
+      </w:r>
+      <w:r>
+        <w:t>(S)</w:t>
+      </w:r>
+      <w:r>
+        <w:t>=Rotation um 18</w:t>
+      </w:r>
+      <w:r>
+        <w:t>0°</w:t>
+      </w:r>
+    </w:p>
+    <w:p>
+      <w:pPr>
+        <w:ind w:firstLine="708"/>
+      </w:pPr>
+      <w:r>
+        <w:t>T=</w:t>
+      </w:r>
+      <w:r>
+        <w:t>o</w:t>
+      </w:r>
+      <w:r>
+        <w:rPr>
+          <w:vertAlign w:val="subscript"/>
+        </w:rPr>
+        <w:t>3</w:t>
+      </w:r>
+      <w:r>
+        <w:t>(S)</w:t>
+      </w:r>
+      <w:r>
+        <w:t>=Rotation um 270</w:t>
+      </w:r>
+      <w:r>
+        <w:t>°</w:t>
+      </w:r>
+    </w:p>
+    <w:p>
+      <w:pPr>
+        <w:ind w:firstLine="708"/>
+      </w:pPr>
+      <w:r>
+        <w:t>T=</w:t>
+      </w:r>
+      <w:r>
+        <w:t>o</w:t>
+      </w:r>
+      <w:r>
+        <w:rPr>
+          <w:vertAlign w:val="subscript"/>
+        </w:rPr>
+        <w:t>4</w:t>
+      </w:r>
+      <w:r>
+        <w:t>(S)=Rotation um 90°</w:t>
+      </w:r>
+      <w:r>
+        <w:t xml:space="preserve"> und Spiegelung an der x-Achse</w:t>
+      </w:r>
+    </w:p>
+    <w:p>
+      <w:pPr>
+        <w:ind w:firstLine="708"/>
+      </w:pPr>
+      <w:r>
+        <w:t>T=</w:t>
+      </w:r>
+      <w:r>
+        <w:t>o</w:t>
+      </w:r>
+      <w:r>
+        <w:rPr>
+          <w:vertAlign w:val="subscript"/>
+        </w:rPr>
+        <w:t>5</w:t>
+      </w:r>
+      <w:r>
+        <w:t>(S)=Rotation um 90°</w:t>
+      </w:r>
+      <w:r>
+        <w:t xml:space="preserve"> und Spiegelung an der y</w:t>
+      </w:r>
+      <w:r>
+        <w:t>-Achse</w:t>
+      </w:r>
+    </w:p>
+    <w:p>
+      <w:pPr>
+        <w:ind w:firstLine="708"/>
+      </w:pPr>
+      <w:r>
+        <w:t>T=</w:t>
+      </w:r>
+      <w:r>
+        <w:t>o</w:t>
+      </w:r>
+      <w:r>
+        <w:rPr>
+          <w:vertAlign w:val="subscript"/>
+        </w:rPr>
+        <w:t>6</w:t>
+      </w:r>
+      <w:r>
+        <w:t>(S)</w:t>
+      </w:r>
+      <w:r>
+        <w:t>=Rotation um 18</w:t>
+      </w:r>
+      <w:r>
+        <w:t>0° und Spiegelung an der x-Achse</w:t>
+      </w:r>
+    </w:p>
+    <w:p>
+      <w:pPr>
+        <w:ind w:firstLine="708"/>
+      </w:pPr>
+      <w:r>
+        <w:t>T=</w:t>
+      </w:r>
+      <w:r>
+        <w:t>o</w:t>
+      </w:r>
+      <w:r>
+        <w:rPr>
+          <w:vertAlign w:val="subscript"/>
+        </w:rPr>
+        <w:t>7</w:t>
+      </w:r>
+      <w:r>
+        <w:t>(S)</w:t>
+      </w:r>
+      <w:r>
+        <w:t>=Rotation um 18</w:t>
+      </w:r>
+      <w:r>
+        <w:t>0°</w:t>
+      </w:r>
+      <w:r>
+        <w:t xml:space="preserve"> und Spiegelung an der y-Achse</w:t>
+      </w:r>
+    </w:p>
+    <w:p>
+      <w:r>
+        <w:t>Man kann leicht nachprüfen, dass ~ eine Äquivalenzrelation ist (Reflexivität, Symmetrie, Transitivität). Da</w:t>
+      </w:r>
+      <w:r>
+        <w:t>mit</w:t>
+      </w:r>
+      <w:r>
+        <w:t xml:space="preserve"> </w:t>
       </w:r>
       <w:r>
         <w:t>wird</w:t>
@@ -611,7 +913,13 @@
     </w:p>
     <w:p>
       <w:r>
-        <w:t xml:space="preserve">Durch folgende Vorschrift lässt sich eine Menge </w:t>
+        <w:t>Durch folgende Vorschrift</w:t>
+      </w:r>
+      <w:r>
+        <w:t xml:space="preserve"> (Pseudocode)</w:t>
+      </w:r>
+      <w:r>
+        <w:t xml:space="preserve"> lässt sich eine Menge </w:t>
       </w:r>
       <w:r>
         <w:rPr>
@@ -621,23 +929,58 @@
         <w:t>R</w:t>
       </w:r>
       <w:r>
-        <w:t xml:space="preserve"> von Repräsentanten für die Äquivalenzklassen konstruieren:</w:t>
+        <w:t xml:space="preserve"> von Repräsentanten für die </w:t>
+      </w:r>
+      <w:r>
+        <w:t xml:space="preserve">Äquivalenzklassen und gleichzeitig die Zuordnung jeder Spielsituation zur ihr entsprechenden Repräsentanten </w:t>
+      </w:r>
+      <w:r>
+        <w:rPr>
+          <w:i/>
+        </w:rPr>
+        <w:t>R(S)</w:t>
+      </w:r>
+      <w:r>
+        <w:t xml:space="preserve"> konstruieren</w:t>
+      </w:r>
+      <w:r>
+        <w:t>:</w:t>
       </w:r>
     </w:p>
     <w:p>
       <w:pPr>
         <w:rPr>
           <w:rFonts w:ascii="Courier New" w:hAnsi="Courier New" w:cs="Courier New"/>
-          <w:lang w:val="en-US"/>
-        </w:rPr>
-      </w:pPr>
-      <w:r>
-        <w:rPr>
-          <w:rFonts w:ascii="Courier New" w:hAnsi="Courier New" w:cs="Courier New"/>
           <w:b/>
           <w:i/>
           <w:lang w:val="en-US"/>
         </w:rPr>
+      </w:pPr>
+      <w:r>
+        <w:rPr>
+          <w:rFonts w:ascii="Courier New" w:hAnsi="Courier New" w:cs="Courier New"/>
+          <w:b/>
+          <w:i/>
+          <w:lang w:val="en-US"/>
+        </w:rPr>
+        <w:br w:type="page"/>
+      </w:r>
+    </w:p>
+    <w:p>
+      <w:pPr>
+        <w:rPr>
+          <w:rFonts w:ascii="Courier New" w:hAnsi="Courier New" w:cs="Courier New"/>
+          <w:lang w:val="en-US"/>
+        </w:rPr>
+      </w:pPr>
+      <w:r>
+        <w:rPr>
+          <w:rFonts w:ascii="Courier New" w:hAnsi="Courier New" w:cs="Courier New"/>
+          <w:b/>
+          <w:i/>
+          <w:lang w:val="en-US"/>
+        </w:rPr>
+        <w:lastRenderedPageBreak/>
         <w:t>R</w:t>
       </w:r>
       <w:r>
@@ -656,7 +999,7 @@
           <w:rFonts w:ascii="Courier New" w:hAnsi="Courier New" w:cs="Courier New"/>
           <w:lang w:val="en-US"/>
         </w:rPr>
-        <w:t>={}</w:t>
+        <w:t>=()</w:t>
       </w:r>
       <w:proofErr w:type="gramEnd"/>
     </w:p>
@@ -846,7 +1189,370 @@
           <w:rFonts w:ascii="Courier New" w:hAnsi="Courier New" w:cs="Courier New"/>
           <w:lang w:val="en-US"/>
         </w:rPr>
-        <w:t xml:space="preserve">=T or </w:t>
+        <w:t>=T or</w:t>
+      </w:r>
+      <w:r>
+        <w:rPr>
+          <w:rFonts w:ascii="Courier New" w:hAnsi="Courier New" w:cs="Courier New"/>
+          <w:lang w:val="en-US"/>
+        </w:rPr>
+        <w:t xml:space="preserve"> </w:t>
+      </w:r>
+      <w:r>
+        <w:rPr>
+          <w:rFonts w:ascii="Courier New" w:hAnsi="Courier New" w:cs="Courier New"/>
+          <w:lang w:val="en-US"/>
+        </w:rPr>
+        <w:t>o</w:t>
+      </w:r>
+      <w:r>
+        <w:rPr>
+          <w:rFonts w:ascii="Courier New" w:hAnsi="Courier New" w:cs="Courier New"/>
+          <w:vertAlign w:val="subscript"/>
+          <w:lang w:val="en-US"/>
+        </w:rPr>
+        <w:t>1</w:t>
+      </w:r>
+      <w:r>
+        <w:rPr>
+          <w:rFonts w:ascii="Courier New" w:hAnsi="Courier New" w:cs="Courier New"/>
+          <w:lang w:val="en-US"/>
+        </w:rPr>
+        <w:t>(S)</w:t>
+      </w:r>
+      <w:r>
+        <w:rPr>
+          <w:rFonts w:ascii="Courier New" w:hAnsi="Courier New" w:cs="Courier New"/>
+          <w:lang w:val="en-US"/>
+        </w:rPr>
+        <w:t xml:space="preserve">=T or … or </w:t>
+      </w:r>
+      <w:r>
+        <w:rPr>
+          <w:rFonts w:ascii="Courier New" w:hAnsi="Courier New" w:cs="Courier New"/>
+          <w:lang w:val="en-US"/>
+        </w:rPr>
+        <w:t>o</w:t>
+      </w:r>
+      <w:r>
+        <w:rPr>
+          <w:rFonts w:ascii="Courier New" w:hAnsi="Courier New" w:cs="Courier New"/>
+          <w:vertAlign w:val="subscript"/>
+          <w:lang w:val="en-US"/>
+        </w:rPr>
+        <w:t>8</w:t>
+      </w:r>
+      <w:r>
+        <w:rPr>
+          <w:rFonts w:ascii="Courier New" w:hAnsi="Courier New" w:cs="Courier New"/>
+          <w:lang w:val="en-US"/>
+        </w:rPr>
+        <w:t>(S)</w:t>
+      </w:r>
+      <w:r>
+        <w:rPr>
+          <w:rFonts w:ascii="Courier New" w:hAnsi="Courier New" w:cs="Courier New"/>
+          <w:lang w:val="en-US"/>
+        </w:rPr>
+        <w:t>=T</w:t>
+      </w:r>
+    </w:p>
+    <w:p>
+      <w:pPr>
+        <w:ind w:left="708" w:firstLine="708"/>
+        <w:rPr>
+          <w:rFonts w:ascii="Courier New" w:hAnsi="Courier New" w:cs="Courier New"/>
+          <w:b/>
+          <w:i/>
+          <w:vertAlign w:val="subscript"/>
+          <w:lang w:val="en-US"/>
+        </w:rPr>
+      </w:pPr>
+      <w:r>
+        <w:rPr>
+          <w:rFonts w:ascii="Courier New" w:hAnsi="Courier New" w:cs="Courier New"/>
+          <w:lang w:val="en-US"/>
+        </w:rPr>
+        <w:tab/>
+      </w:r>
+      <w:proofErr w:type="spellStart"/>
+      <w:proofErr w:type="gramStart"/>
+      <w:r>
+        <w:rPr>
+          <w:rFonts w:ascii="Courier New" w:hAnsi="Courier New" w:cs="Courier New"/>
+          <w:b/>
+          <w:i/>
+          <w:lang w:val="en-US"/>
+        </w:rPr>
+        <w:t>R</w:t>
+      </w:r>
+      <w:r>
+        <w:rPr>
+          <w:rFonts w:ascii="Courier New" w:hAnsi="Courier New" w:cs="Courier New"/>
+          <w:b/>
+          <w:i/>
+          <w:vertAlign w:val="subscript"/>
+          <w:lang w:val="en-US"/>
+        </w:rPr>
+        <w:t>i</w:t>
+      </w:r>
+      <w:proofErr w:type="spellEnd"/>
+      <w:proofErr w:type="gramEnd"/>
+      <w:r>
+        <w:rPr>
+          <w:rFonts w:ascii="Courier New" w:hAnsi="Courier New" w:cs="Courier New"/>
+          <w:b/>
+          <w:i/>
+          <w:lang w:val="en-US"/>
+        </w:rPr>
+        <w:t xml:space="preserve"> </w:t>
+      </w:r>
+      <w:r>
+        <w:rPr>
+          <w:rFonts w:ascii="Courier New" w:hAnsi="Courier New" w:cs="Courier New"/>
+          <w:b/>
+          <w:i/>
+          <w:lang w:val="en-US"/>
+        </w:rPr>
+        <w:t xml:space="preserve">= </w:t>
+      </w:r>
+      <w:r>
+        <w:rPr>
+          <w:rFonts w:ascii="Courier New" w:hAnsi="Courier New" w:cs="Courier New"/>
+          <w:b/>
+          <w:i/>
+          <w:lang w:val="en-US"/>
+        </w:rPr>
+        <w:t>R</w:t>
+      </w:r>
+      <w:r>
+        <w:rPr>
+          <w:rFonts w:ascii="Courier New" w:hAnsi="Courier New" w:cs="Courier New"/>
+          <w:b/>
+          <w:i/>
+          <w:vertAlign w:val="subscript"/>
+          <w:lang w:val="en-US"/>
+        </w:rPr>
+        <w:t>i-1</w:t>
+      </w:r>
+    </w:p>
+    <w:p>
+      <w:pPr>
+        <w:ind w:left="708" w:firstLine="708"/>
+        <w:rPr>
+          <w:rFonts w:ascii="Courier New" w:hAnsi="Courier New" w:cs="Courier New"/>
+          <w:i/>
+          <w:lang w:val="en-US"/>
+        </w:rPr>
+      </w:pPr>
+      <w:r>
+        <w:rPr>
+          <w:rFonts w:ascii="Courier New" w:hAnsi="Courier New" w:cs="Courier New"/>
+          <w:lang w:val="en-US"/>
+        </w:rPr>
+        <w:tab/>
+      </w:r>
+      <w:r>
+        <w:rPr>
+          <w:rFonts w:ascii="Courier New" w:hAnsi="Courier New" w:cs="Courier New"/>
+          <w:i/>
+          <w:lang w:val="en-US"/>
+        </w:rPr>
+        <w:t>R(S</w:t>
+      </w:r>
+      <w:proofErr w:type="gramStart"/>
+      <w:r>
+        <w:rPr>
+          <w:rFonts w:ascii="Courier New" w:hAnsi="Courier New" w:cs="Courier New"/>
+          <w:i/>
+          <w:lang w:val="en-US"/>
+        </w:rPr>
+        <w:t>)=</w:t>
+      </w:r>
+      <w:proofErr w:type="gramEnd"/>
+      <w:r>
+        <w:rPr>
+          <w:rFonts w:ascii="Courier New" w:hAnsi="Courier New" w:cs="Courier New"/>
+          <w:i/>
+          <w:lang w:val="en-US"/>
+        </w:rPr>
+        <w:t>T</w:t>
+      </w:r>
+    </w:p>
+    <w:p>
+      <w:pPr>
+        <w:ind w:left="708" w:firstLine="708"/>
+        <w:rPr>
+          <w:rFonts w:ascii="Courier New" w:hAnsi="Courier New" w:cs="Courier New"/>
+          <w:lang w:val="en-US"/>
+        </w:rPr>
+      </w:pPr>
+      <w:proofErr w:type="gramStart"/>
+      <w:r>
+        <w:rPr>
+          <w:rFonts w:ascii="Courier New" w:hAnsi="Courier New" w:cs="Courier New"/>
+          <w:lang w:val="en-US"/>
+        </w:rPr>
+        <w:t>else</w:t>
+      </w:r>
+      <w:proofErr w:type="gramEnd"/>
+    </w:p>
+    <w:p>
+      <w:pPr>
+        <w:ind w:left="708" w:firstLine="708"/>
+        <w:rPr>
+          <w:rFonts w:ascii="Courier New" w:hAnsi="Courier New" w:cs="Courier New"/>
+          <w:lang w:val="en-US"/>
+        </w:rPr>
+      </w:pPr>
+      <w:r>
+        <w:rPr>
+          <w:rFonts w:ascii="Courier New" w:hAnsi="Courier New" w:cs="Courier New"/>
+          <w:lang w:val="en-US"/>
+        </w:rPr>
+        <w:tab/>
+      </w:r>
+      <w:proofErr w:type="spellStart"/>
+      <w:proofErr w:type="gramStart"/>
+      <w:r>
+        <w:rPr>
+          <w:rFonts w:ascii="Courier New" w:hAnsi="Courier New" w:cs="Courier New"/>
+          <w:b/>
+          <w:i/>
+          <w:lang w:val="en-US"/>
+        </w:rPr>
+        <w:t>R</w:t>
+      </w:r>
+      <w:r>
+        <w:rPr>
+          <w:rFonts w:ascii="Courier New" w:hAnsi="Courier New" w:cs="Courier New"/>
+          <w:b/>
+          <w:i/>
+          <w:vertAlign w:val="subscript"/>
+          <w:lang w:val="en-US"/>
+        </w:rPr>
+        <w:t>i</w:t>
+      </w:r>
+      <w:proofErr w:type="spellEnd"/>
+      <w:proofErr w:type="gramEnd"/>
+      <w:r>
+        <w:rPr>
+          <w:rFonts w:ascii="Courier New" w:hAnsi="Courier New" w:cs="Courier New"/>
+          <w:b/>
+          <w:i/>
+          <w:lang w:val="en-US"/>
+        </w:rPr>
+        <w:t xml:space="preserve"> </w:t>
+      </w:r>
+      <w:r>
+        <w:rPr>
+          <w:rFonts w:ascii="Courier New" w:hAnsi="Courier New" w:cs="Courier New"/>
+          <w:b/>
+          <w:i/>
+          <w:lang w:val="en-US"/>
+        </w:rPr>
+        <w:t xml:space="preserve">= </w:t>
+      </w:r>
+      <w:r>
+        <w:rPr>
+          <w:rFonts w:ascii="Courier New" w:hAnsi="Courier New" w:cs="Courier New"/>
+          <w:b/>
+          <w:i/>
+          <w:lang w:val="en-US"/>
+        </w:rPr>
+        <w:t>R</w:t>
+      </w:r>
+      <w:r>
+        <w:rPr>
+          <w:rFonts w:ascii="Courier New" w:hAnsi="Courier New" w:cs="Courier New"/>
+          <w:b/>
+          <w:i/>
+          <w:vertAlign w:val="subscript"/>
+          <w:lang w:val="en-US"/>
+        </w:rPr>
+        <w:t>i-1</w:t>
+      </w:r>
+      <w:r>
+        <w:rPr>
+          <w:rFonts w:ascii="Cambria Math" w:hAnsi="Cambria Math" w:cs="Cambria Math"/>
+          <w:lang w:val="en-US"/>
+        </w:rPr>
+        <w:t>∪</w:t>
+      </w:r>
+      <w:r>
+        <w:rPr>
+          <w:rFonts w:ascii="Cambria Math" w:hAnsi="Cambria Math" w:cs="Cambria Math"/>
+          <w:lang w:val="en-US"/>
+        </w:rPr>
+        <w:t>{S}</w:t>
+      </w:r>
+    </w:p>
+    <w:p>
+      <w:pPr>
+        <w:ind w:left="1416" w:firstLine="708"/>
+        <w:rPr>
+          <w:rFonts w:ascii="Courier New" w:hAnsi="Courier New" w:cs="Courier New"/>
+          <w:i/>
+          <w:lang w:val="en-US"/>
+        </w:rPr>
+      </w:pPr>
+      <w:r>
+        <w:rPr>
+          <w:rFonts w:ascii="Courier New" w:hAnsi="Courier New" w:cs="Courier New"/>
+          <w:i/>
+          <w:lang w:val="en-US"/>
+        </w:rPr>
+        <w:t>R(S</w:t>
+      </w:r>
+      <w:proofErr w:type="gramStart"/>
+      <w:r>
+        <w:rPr>
+          <w:rFonts w:ascii="Courier New" w:hAnsi="Courier New" w:cs="Courier New"/>
+          <w:i/>
+          <w:lang w:val="en-US"/>
+        </w:rPr>
+        <w:t>)=</w:t>
+      </w:r>
+      <w:proofErr w:type="gramEnd"/>
+      <w:r>
+        <w:rPr>
+          <w:rFonts w:ascii="Courier New" w:hAnsi="Courier New" w:cs="Courier New"/>
+          <w:i/>
+          <w:lang w:val="en-US"/>
+        </w:rPr>
+        <w:t>S</w:t>
+      </w:r>
+    </w:p>
+    <w:p>
+      <w:pPr>
+        <w:ind w:left="708" w:firstLine="708"/>
+        <w:rPr>
+          <w:rFonts w:ascii="Courier New" w:hAnsi="Courier New" w:cs="Courier New"/>
+          <w:lang w:val="en-US"/>
+        </w:rPr>
+      </w:pPr>
+      <w:proofErr w:type="gramStart"/>
+      <w:r>
+        <w:rPr>
+          <w:rFonts w:ascii="Courier New" w:hAnsi="Courier New" w:cs="Courier New"/>
+          <w:lang w:val="en-US"/>
+        </w:rPr>
+        <w:t>end</w:t>
+      </w:r>
+      <w:proofErr w:type="gramEnd"/>
+      <w:r>
+        <w:rPr>
+          <w:rFonts w:ascii="Courier New" w:hAnsi="Courier New" w:cs="Courier New"/>
+          <w:lang w:val="en-US"/>
+        </w:rPr>
+        <w:t xml:space="preserve"> if</w:t>
+      </w:r>
+      <w:r>
+        <w:rPr>
+          <w:rFonts w:ascii="Courier New" w:hAnsi="Courier New" w:cs="Courier New"/>
+          <w:lang w:val="en-US"/>
+        </w:rPr>
+        <w:t xml:space="preserve"> </w:t>
       </w:r>
     </w:p>
     <w:p>
@@ -901,361 +1607,1931 @@
     <w:p>
       <w:pPr>
         <w:rPr>
-          <w:lang w:val="en-US"/>
+          <w:rFonts w:ascii="Courier New" w:hAnsi="Courier New" w:cs="Courier New"/>
+          <w:vertAlign w:val="subscript"/>
         </w:rPr>
       </w:pPr>
+      <w:r>
+        <w:rPr>
+          <w:rFonts w:ascii="Courier New" w:hAnsi="Courier New" w:cs="Courier New"/>
+          <w:b/>
+          <w:i/>
+        </w:rPr>
+        <w:t>R</w:t>
+      </w:r>
+      <w:r>
+        <w:rPr>
+          <w:rFonts w:ascii="Courier New" w:hAnsi="Courier New" w:cs="Courier New"/>
+        </w:rPr>
+        <w:t>=</w:t>
+      </w:r>
       <w:proofErr w:type="spellStart"/>
       <w:r>
         <w:rPr>
-          <w:lang w:val="en-US"/>
-        </w:rPr>
-        <w:t>Wobei</w:t>
+          <w:rFonts w:ascii="Courier New" w:hAnsi="Courier New" w:cs="Courier New"/>
+          <w:b/>
+          <w:i/>
+        </w:rPr>
+        <w:t>R</w:t>
+      </w:r>
+      <w:r>
+        <w:rPr>
+          <w:rFonts w:ascii="Courier New" w:hAnsi="Courier New" w:cs="Courier New"/>
+          <w:vertAlign w:val="subscript"/>
+        </w:rPr>
+        <w:t>i</w:t>
       </w:r>
       <w:proofErr w:type="spellEnd"/>
-      <w:r>
-        <w:rPr>
-          <w:lang w:val="en-US"/>
+    </w:p>
+    <w:p/>
+    <w:p>
+      <w:r>
+        <w:t xml:space="preserve">Ein </w:t>
+      </w:r>
+      <w:r>
+        <w:rPr>
+          <w:i/>
+        </w:rPr>
+        <w:t xml:space="preserve">Tic </w:t>
+      </w:r>
+      <w:proofErr w:type="spellStart"/>
+      <w:r>
+        <w:rPr>
+          <w:i/>
+        </w:rPr>
+        <w:t>Tac</w:t>
+      </w:r>
+      <w:proofErr w:type="spellEnd"/>
+      <w:r>
+        <w:rPr>
+          <w:i/>
         </w:rPr>
         <w:t xml:space="preserve"> </w:t>
+      </w:r>
+      <w:proofErr w:type="spellStart"/>
+      <w:r>
+        <w:rPr>
+          <w:i/>
+        </w:rPr>
+        <w:t>Toe</w:t>
+      </w:r>
+      <w:proofErr w:type="spellEnd"/>
+      <w:r>
+        <w:rPr>
+          <w:i/>
+        </w:rPr>
+        <w:t xml:space="preserve"> Spieler</w:t>
+      </w:r>
+      <w:r>
+        <w:t xml:space="preserve"> </w:t>
+      </w:r>
+      <w:r>
+        <w:rPr>
+          <w:i/>
+        </w:rPr>
+        <w:t>P</w:t>
+      </w:r>
+      <w:r>
+        <w:t xml:space="preserve"> ist durch jeweils eine deterministische Reaktion auf jede mögliche (gültige) Spielsituation gegeben.</w:t>
       </w:r>
     </w:p>
     <w:p>
-      <w:proofErr w:type="gramStart"/>
-      <w:r>
-        <w:t>{ Wie</w:t>
-      </w:r>
-      <w:proofErr w:type="gramEnd"/>
-      <w:r>
-        <w:t xml:space="preserve"> </w:t>
-      </w:r>
-      <w:proofErr w:type="spellStart"/>
-      <w:r>
-        <w:t>konnen</w:t>
-      </w:r>
-      <w:proofErr w:type="spellEnd"/>
-      <w:r>
-        <w:t xml:space="preserve"> Sie eine beliebige Situation auf dem Spielfeld eindeutig auf einen </w:t>
-      </w:r>
-      <w:proofErr w:type="spellStart"/>
-      <w:r>
-        <w:t>Reprasentanten</w:t>
-      </w:r>
-      <w:proofErr w:type="spellEnd"/>
+      <w:r>
+        <w:t xml:space="preserve">Wie unter </w:t>
+      </w:r>
+      <w:hyperlink r:id="rId6" w:history="1">
+        <w:r>
+          <w:rPr>
+            <w:rStyle w:val="Hyperlink"/>
+          </w:rPr>
+          <w:t>http://mathrec.org/old/2002jan/solutions.html</w:t>
+        </w:r>
+      </w:hyperlink>
+      <w:r>
+        <w:t xml:space="preserve"> nachzulesen ist, gibt es abhängig von der Nummer des Zuges folgende Anzahlen der möglichen </w:t>
+      </w:r>
+      <w:r>
+        <w:t xml:space="preserve">(bis auf Äquivalenz verschiedenen) </w:t>
+      </w:r>
+      <w:r>
+        <w:t>Situationen:</w:t>
+      </w:r>
+    </w:p>
+    <w:tbl>
+      <w:tblPr>
+        <w:tblStyle w:val="Tabellenraster"/>
+        <w:tblW w:w="0" w:type="auto"/>
+        <w:tblLook w:val="04A0" w:firstRow="1" w:lastRow="0" w:firstColumn="1" w:lastColumn="0" w:noHBand="0" w:noVBand="1"/>
+      </w:tblPr>
+      <w:tblGrid>
+        <w:gridCol w:w="2235"/>
+        <w:gridCol w:w="708"/>
+        <w:gridCol w:w="567"/>
+        <w:gridCol w:w="567"/>
+        <w:gridCol w:w="460"/>
+        <w:gridCol w:w="107"/>
+        <w:gridCol w:w="567"/>
+        <w:gridCol w:w="582"/>
+        <w:gridCol w:w="678"/>
+        <w:gridCol w:w="582"/>
+        <w:gridCol w:w="694"/>
+      </w:tblGrid>
+      <w:tr>
+        <w:trPr>
+          <w:trHeight w:val="300"/>
+        </w:trPr>
+        <w:tc>
+          <w:tcPr>
+            <w:tcW w:w="2235" w:type="dxa"/>
+            <w:noWrap/>
+            <w:hideMark/>
+          </w:tcPr>
+          <w:p>
+            <w:pPr>
+              <w:rPr>
+                <w:b/>
+                <w:bCs/>
+              </w:rPr>
+            </w:pPr>
+            <w:r>
+              <w:rPr>
+                <w:b/>
+                <w:bCs/>
+              </w:rPr>
+              <w:t>Zug</w:t>
+            </w:r>
+          </w:p>
+        </w:tc>
+        <w:tc>
+          <w:tcPr>
+            <w:tcW w:w="708" w:type="dxa"/>
+            <w:noWrap/>
+            <w:hideMark/>
+          </w:tcPr>
+          <w:p>
+            <w:r>
+              <w:t>1</w:t>
+            </w:r>
+          </w:p>
+        </w:tc>
+        <w:tc>
+          <w:tcPr>
+            <w:tcW w:w="567" w:type="dxa"/>
+            <w:noWrap/>
+            <w:hideMark/>
+          </w:tcPr>
+          <w:p>
+            <w:r>
+              <w:t>2</w:t>
+            </w:r>
+          </w:p>
+        </w:tc>
+        <w:tc>
+          <w:tcPr>
+            <w:tcW w:w="567" w:type="dxa"/>
+            <w:noWrap/>
+            <w:hideMark/>
+          </w:tcPr>
+          <w:p>
+            <w:r>
+              <w:t>3</w:t>
+            </w:r>
+          </w:p>
+        </w:tc>
+        <w:tc>
+          <w:tcPr>
+            <w:tcW w:w="567" w:type="dxa"/>
+            <w:gridSpan w:val="2"/>
+            <w:noWrap/>
+            <w:hideMark/>
+          </w:tcPr>
+          <w:p>
+            <w:r>
+              <w:t>4</w:t>
+            </w:r>
+          </w:p>
+        </w:tc>
+        <w:tc>
+          <w:tcPr>
+            <w:tcW w:w="567" w:type="dxa"/>
+            <w:noWrap/>
+            <w:hideMark/>
+          </w:tcPr>
+          <w:p>
+            <w:r>
+              <w:t>5</w:t>
+            </w:r>
+          </w:p>
+        </w:tc>
+        <w:tc>
+          <w:tcPr>
+            <w:tcW w:w="582" w:type="dxa"/>
+            <w:noWrap/>
+            <w:hideMark/>
+          </w:tcPr>
+          <w:p>
+            <w:r>
+              <w:t>6</w:t>
+            </w:r>
+          </w:p>
+        </w:tc>
+        <w:tc>
+          <w:tcPr>
+            <w:tcW w:w="678" w:type="dxa"/>
+            <w:noWrap/>
+            <w:hideMark/>
+          </w:tcPr>
+          <w:p>
+            <w:r>
+              <w:t>7</w:t>
+            </w:r>
+          </w:p>
+        </w:tc>
+        <w:tc>
+          <w:tcPr>
+            <w:tcW w:w="582" w:type="dxa"/>
+            <w:noWrap/>
+            <w:hideMark/>
+          </w:tcPr>
+          <w:p>
+            <w:r>
+              <w:t>8</w:t>
+            </w:r>
+          </w:p>
+        </w:tc>
+        <w:tc>
+          <w:tcPr>
+            <w:tcW w:w="694" w:type="dxa"/>
+            <w:noWrap/>
+            <w:hideMark/>
+          </w:tcPr>
+          <w:p>
+            <w:r>
+              <w:t>9</w:t>
+            </w:r>
+          </w:p>
+        </w:tc>
+      </w:tr>
+      <w:tr>
+        <w:trPr>
+          <w:trHeight w:val="300"/>
+        </w:trPr>
+        <w:tc>
+          <w:tcPr>
+            <w:tcW w:w="2235" w:type="dxa"/>
+            <w:noWrap/>
+            <w:hideMark/>
+          </w:tcPr>
+          <w:p>
+            <w:pPr>
+              <w:rPr>
+                <w:b/>
+                <w:bCs/>
+              </w:rPr>
+            </w:pPr>
+            <w:r>
+              <w:rPr>
+                <w:b/>
+                <w:bCs/>
+              </w:rPr>
+              <w:t># Situationen</w:t>
+            </w:r>
+            <w:r>
+              <w:rPr>
+                <w:b/>
+                <w:bCs/>
+              </w:rPr>
+              <w:t xml:space="preserve"> =:s</w:t>
+            </w:r>
+          </w:p>
+        </w:tc>
+        <w:tc>
+          <w:tcPr>
+            <w:tcW w:w="708" w:type="dxa"/>
+            <w:noWrap/>
+            <w:hideMark/>
+          </w:tcPr>
+          <w:p>
+            <w:r>
+              <w:t>1</w:t>
+            </w:r>
+          </w:p>
+        </w:tc>
+        <w:tc>
+          <w:tcPr>
+            <w:tcW w:w="567" w:type="dxa"/>
+            <w:noWrap/>
+            <w:hideMark/>
+          </w:tcPr>
+          <w:p>
+            <w:r>
+              <w:t>3</w:t>
+            </w:r>
+          </w:p>
+        </w:tc>
+        <w:tc>
+          <w:tcPr>
+            <w:tcW w:w="567" w:type="dxa"/>
+            <w:noWrap/>
+            <w:hideMark/>
+          </w:tcPr>
+          <w:p>
+            <w:r>
+              <w:t>12</w:t>
+            </w:r>
+          </w:p>
+        </w:tc>
+        <w:tc>
+          <w:tcPr>
+            <w:tcW w:w="460" w:type="dxa"/>
+            <w:noWrap/>
+            <w:hideMark/>
+          </w:tcPr>
+          <w:p>
+            <w:r>
+              <w:t>38</w:t>
+            </w:r>
+          </w:p>
+        </w:tc>
+        <w:tc>
+          <w:tcPr>
+            <w:tcW w:w="674" w:type="dxa"/>
+            <w:gridSpan w:val="2"/>
+            <w:noWrap/>
+            <w:hideMark/>
+          </w:tcPr>
+          <w:p>
+            <w:r>
+              <w:t>108</w:t>
+            </w:r>
+          </w:p>
+        </w:tc>
+        <w:tc>
+          <w:tcPr>
+            <w:tcW w:w="582" w:type="dxa"/>
+            <w:noWrap/>
+            <w:hideMark/>
+          </w:tcPr>
+          <w:p>
+            <w:r>
+              <w:t>174</w:t>
+            </w:r>
+          </w:p>
+        </w:tc>
+        <w:tc>
+          <w:tcPr>
+            <w:tcW w:w="678" w:type="dxa"/>
+            <w:noWrap/>
+            <w:hideMark/>
+          </w:tcPr>
+          <w:p>
+            <w:r>
+              <w:t>204</w:t>
+            </w:r>
+          </w:p>
+        </w:tc>
+        <w:tc>
+          <w:tcPr>
+            <w:tcW w:w="582" w:type="dxa"/>
+            <w:noWrap/>
+            <w:hideMark/>
+          </w:tcPr>
+          <w:p>
+            <w:r>
+              <w:t>153</w:t>
+            </w:r>
+          </w:p>
+        </w:tc>
+        <w:tc>
+          <w:tcPr>
+            <w:tcW w:w="694" w:type="dxa"/>
+            <w:noWrap/>
+            <w:hideMark/>
+          </w:tcPr>
+          <w:p>
+            <w:r>
+              <w:t>57</w:t>
+            </w:r>
+          </w:p>
+        </w:tc>
+      </w:tr>
+    </w:tbl>
+    <w:p>
+      <w:r>
+        <w:br/>
+        <w:t>Die Anzahl der möglichen Züge ist durch die Anzahl der noch freien Felder gegeben:</w:t>
+      </w:r>
+    </w:p>
+    <w:tbl>
+      <w:tblPr>
+        <w:tblStyle w:val="Tabellenraster"/>
+        <w:tblW w:w="0" w:type="auto"/>
+        <w:tblLook w:val="04A0" w:firstRow="1" w:lastRow="0" w:firstColumn="1" w:lastColumn="0" w:noHBand="0" w:noVBand="1"/>
+      </w:tblPr>
+      <w:tblGrid>
+        <w:gridCol w:w="2235"/>
+        <w:gridCol w:w="708"/>
+        <w:gridCol w:w="567"/>
+        <w:gridCol w:w="567"/>
+        <w:gridCol w:w="567"/>
+        <w:gridCol w:w="567"/>
+        <w:gridCol w:w="567"/>
+        <w:gridCol w:w="709"/>
+        <w:gridCol w:w="567"/>
+        <w:gridCol w:w="709"/>
+      </w:tblGrid>
+      <w:tr>
+        <w:trPr>
+          <w:trHeight w:val="300"/>
+        </w:trPr>
+        <w:tc>
+          <w:tcPr>
+            <w:tcW w:w="2235" w:type="dxa"/>
+            <w:noWrap/>
+            <w:hideMark/>
+          </w:tcPr>
+          <w:p>
+            <w:pPr>
+              <w:rPr>
+                <w:b/>
+                <w:bCs/>
+              </w:rPr>
+            </w:pPr>
+            <w:r>
+              <w:rPr>
+                <w:b/>
+                <w:bCs/>
+              </w:rPr>
+              <w:t>Zug</w:t>
+            </w:r>
+          </w:p>
+        </w:tc>
+        <w:tc>
+          <w:tcPr>
+            <w:tcW w:w="708" w:type="dxa"/>
+            <w:noWrap/>
+            <w:hideMark/>
+          </w:tcPr>
+          <w:p>
+            <w:r>
+              <w:t>1</w:t>
+            </w:r>
+          </w:p>
+        </w:tc>
+        <w:tc>
+          <w:tcPr>
+            <w:tcW w:w="567" w:type="dxa"/>
+            <w:noWrap/>
+            <w:hideMark/>
+          </w:tcPr>
+          <w:p>
+            <w:r>
+              <w:t>2</w:t>
+            </w:r>
+          </w:p>
+        </w:tc>
+        <w:tc>
+          <w:tcPr>
+            <w:tcW w:w="567" w:type="dxa"/>
+            <w:noWrap/>
+            <w:hideMark/>
+          </w:tcPr>
+          <w:p>
+            <w:r>
+              <w:t>3</w:t>
+            </w:r>
+          </w:p>
+        </w:tc>
+        <w:tc>
+          <w:tcPr>
+            <w:tcW w:w="567" w:type="dxa"/>
+            <w:noWrap/>
+            <w:hideMark/>
+          </w:tcPr>
+          <w:p>
+            <w:r>
+              <w:t>4</w:t>
+            </w:r>
+          </w:p>
+        </w:tc>
+        <w:tc>
+          <w:tcPr>
+            <w:tcW w:w="567" w:type="dxa"/>
+            <w:noWrap/>
+            <w:hideMark/>
+          </w:tcPr>
+          <w:p>
+            <w:r>
+              <w:t>5</w:t>
+            </w:r>
+          </w:p>
+        </w:tc>
+        <w:tc>
+          <w:tcPr>
+            <w:tcW w:w="567" w:type="dxa"/>
+            <w:noWrap/>
+            <w:hideMark/>
+          </w:tcPr>
+          <w:p>
+            <w:r>
+              <w:t>6</w:t>
+            </w:r>
+          </w:p>
+        </w:tc>
+        <w:tc>
+          <w:tcPr>
+            <w:tcW w:w="709" w:type="dxa"/>
+            <w:noWrap/>
+            <w:hideMark/>
+          </w:tcPr>
+          <w:p>
+            <w:r>
+              <w:t>7</w:t>
+            </w:r>
+          </w:p>
+        </w:tc>
+        <w:tc>
+          <w:tcPr>
+            <w:tcW w:w="567" w:type="dxa"/>
+            <w:noWrap/>
+            <w:hideMark/>
+          </w:tcPr>
+          <w:p>
+            <w:r>
+              <w:t>8</w:t>
+            </w:r>
+          </w:p>
+        </w:tc>
+        <w:tc>
+          <w:tcPr>
+            <w:tcW w:w="709" w:type="dxa"/>
+            <w:noWrap/>
+            <w:hideMark/>
+          </w:tcPr>
+          <w:p>
+            <w:r>
+              <w:t>9</w:t>
+            </w:r>
+          </w:p>
+        </w:tc>
+      </w:tr>
+      <w:tr>
+        <w:trPr>
+          <w:trHeight w:val="300"/>
+        </w:trPr>
+        <w:tc>
+          <w:tcPr>
+            <w:tcW w:w="2235" w:type="dxa"/>
+            <w:noWrap/>
+            <w:hideMark/>
+          </w:tcPr>
+          <w:p>
+            <w:pPr>
+              <w:rPr>
+                <w:b/>
+                <w:bCs/>
+              </w:rPr>
+            </w:pPr>
+            <w:r>
+              <w:rPr>
+                <w:b/>
+                <w:bCs/>
+              </w:rPr>
+              <w:t xml:space="preserve"># </w:t>
+            </w:r>
+            <w:r>
+              <w:rPr>
+                <w:b/>
+                <w:bCs/>
+              </w:rPr>
+              <w:t>mögliche Züge =:z</w:t>
+            </w:r>
+          </w:p>
+        </w:tc>
+        <w:tc>
+          <w:tcPr>
+            <w:tcW w:w="708" w:type="dxa"/>
+            <w:noWrap/>
+            <w:hideMark/>
+          </w:tcPr>
+          <w:p>
+            <w:r>
+              <w:t>9</w:t>
+            </w:r>
+          </w:p>
+        </w:tc>
+        <w:tc>
+          <w:tcPr>
+            <w:tcW w:w="567" w:type="dxa"/>
+            <w:noWrap/>
+            <w:hideMark/>
+          </w:tcPr>
+          <w:p>
+            <w:r>
+              <w:t>8</w:t>
+            </w:r>
+          </w:p>
+        </w:tc>
+        <w:tc>
+          <w:tcPr>
+            <w:tcW w:w="567" w:type="dxa"/>
+            <w:noWrap/>
+            <w:hideMark/>
+          </w:tcPr>
+          <w:p>
+            <w:r>
+              <w:t>7</w:t>
+            </w:r>
+          </w:p>
+        </w:tc>
+        <w:tc>
+          <w:tcPr>
+            <w:tcW w:w="567" w:type="dxa"/>
+            <w:noWrap/>
+            <w:hideMark/>
+          </w:tcPr>
+          <w:p>
+            <w:r>
+              <w:t>6</w:t>
+            </w:r>
+          </w:p>
+        </w:tc>
+        <w:tc>
+          <w:tcPr>
+            <w:tcW w:w="567" w:type="dxa"/>
+            <w:noWrap/>
+            <w:hideMark/>
+          </w:tcPr>
+          <w:p>
+            <w:r>
+              <w:t>5</w:t>
+            </w:r>
+          </w:p>
+        </w:tc>
+        <w:tc>
+          <w:tcPr>
+            <w:tcW w:w="567" w:type="dxa"/>
+            <w:noWrap/>
+            <w:hideMark/>
+          </w:tcPr>
+          <w:p>
+            <w:r>
+              <w:t>4</w:t>
+            </w:r>
+          </w:p>
+        </w:tc>
+        <w:tc>
+          <w:tcPr>
+            <w:tcW w:w="709" w:type="dxa"/>
+            <w:noWrap/>
+            <w:hideMark/>
+          </w:tcPr>
+          <w:p>
+            <w:r>
+              <w:t>3</w:t>
+            </w:r>
+          </w:p>
+        </w:tc>
+        <w:tc>
+          <w:tcPr>
+            <w:tcW w:w="567" w:type="dxa"/>
+            <w:noWrap/>
+            <w:hideMark/>
+          </w:tcPr>
+          <w:p>
+            <w:r>
+              <w:t>2</w:t>
+            </w:r>
+          </w:p>
+        </w:tc>
+        <w:tc>
+          <w:tcPr>
+            <w:tcW w:w="709" w:type="dxa"/>
+            <w:noWrap/>
+            <w:hideMark/>
+          </w:tcPr>
+          <w:p>
+            <w:r>
+              <w:t>1</w:t>
+            </w:r>
+          </w:p>
+        </w:tc>
+      </w:tr>
+    </w:tbl>
+    <w:p>
+      <w:r>
+        <w:br/>
+        <w:t>Dadurch bestehen je Zug die folgenden Anzahlen möglicher Reaktionsmuster:</w:t>
+      </w:r>
+    </w:p>
+    <w:tbl>
+      <w:tblPr>
+        <w:tblStyle w:val="Tabellenraster"/>
+        <w:tblW w:w="0" w:type="auto"/>
+        <w:tblLook w:val="04A0" w:firstRow="1" w:lastRow="0" w:firstColumn="1" w:lastColumn="0" w:noHBand="0" w:noVBand="1"/>
+      </w:tblPr>
+      <w:tblGrid>
+        <w:gridCol w:w="2235"/>
+        <w:gridCol w:w="659"/>
+        <w:gridCol w:w="577"/>
+        <w:gridCol w:w="567"/>
+        <w:gridCol w:w="567"/>
+        <w:gridCol w:w="571"/>
+        <w:gridCol w:w="624"/>
+        <w:gridCol w:w="702"/>
+        <w:gridCol w:w="571"/>
+        <w:gridCol w:w="737"/>
+      </w:tblGrid>
+      <w:tr>
+        <w:trPr>
+          <w:trHeight w:val="300"/>
+        </w:trPr>
+        <w:tc>
+          <w:tcPr>
+            <w:tcW w:w="2235" w:type="dxa"/>
+            <w:noWrap/>
+            <w:hideMark/>
+          </w:tcPr>
+          <w:p>
+            <w:pPr>
+              <w:rPr>
+                <w:b/>
+                <w:bCs/>
+              </w:rPr>
+            </w:pPr>
+            <w:r>
+              <w:rPr>
+                <w:b/>
+                <w:bCs/>
+              </w:rPr>
+              <w:t>Zug</w:t>
+            </w:r>
+          </w:p>
+        </w:tc>
+        <w:tc>
+          <w:tcPr>
+            <w:tcW w:w="557" w:type="dxa"/>
+            <w:noWrap/>
+            <w:hideMark/>
+          </w:tcPr>
+          <w:p>
+            <w:r>
+              <w:t>1</w:t>
+            </w:r>
+          </w:p>
+        </w:tc>
+        <w:tc>
+          <w:tcPr>
+            <w:tcW w:w="577" w:type="dxa"/>
+            <w:noWrap/>
+            <w:hideMark/>
+          </w:tcPr>
+          <w:p>
+            <w:r>
+              <w:t>2</w:t>
+            </w:r>
+          </w:p>
+        </w:tc>
+        <w:tc>
+          <w:tcPr>
+            <w:tcW w:w="567" w:type="dxa"/>
+            <w:noWrap/>
+            <w:hideMark/>
+          </w:tcPr>
+          <w:p>
+            <w:r>
+              <w:t>3</w:t>
+            </w:r>
+          </w:p>
+        </w:tc>
+        <w:tc>
+          <w:tcPr>
+            <w:tcW w:w="567" w:type="dxa"/>
+            <w:noWrap/>
+            <w:hideMark/>
+          </w:tcPr>
+          <w:p>
+            <w:r>
+              <w:t>4</w:t>
+            </w:r>
+          </w:p>
+        </w:tc>
+        <w:tc>
+          <w:tcPr>
+            <w:tcW w:w="567" w:type="dxa"/>
+            <w:noWrap/>
+            <w:hideMark/>
+          </w:tcPr>
+          <w:p>
+            <w:r>
+              <w:t>5</w:t>
+            </w:r>
+          </w:p>
+        </w:tc>
+        <w:tc>
+          <w:tcPr>
+            <w:tcW w:w="624" w:type="dxa"/>
+            <w:noWrap/>
+            <w:hideMark/>
+          </w:tcPr>
+          <w:p>
+            <w:r>
+              <w:t>6</w:t>
+            </w:r>
+          </w:p>
+        </w:tc>
+        <w:tc>
+          <w:tcPr>
+            <w:tcW w:w="702" w:type="dxa"/>
+            <w:noWrap/>
+            <w:hideMark/>
+          </w:tcPr>
+          <w:p>
+            <w:r>
+              <w:t>7</w:t>
+            </w:r>
+          </w:p>
+        </w:tc>
+        <w:tc>
+          <w:tcPr>
+            <w:tcW w:w="516" w:type="dxa"/>
+            <w:noWrap/>
+            <w:hideMark/>
+          </w:tcPr>
+          <w:p>
+            <w:r>
+              <w:t>8</w:t>
+            </w:r>
+          </w:p>
+        </w:tc>
+        <w:tc>
+          <w:tcPr>
+            <w:tcW w:w="709" w:type="dxa"/>
+            <w:noWrap/>
+            <w:hideMark/>
+          </w:tcPr>
+          <w:p>
+            <w:r>
+              <w:t>9</w:t>
+            </w:r>
+          </w:p>
+        </w:tc>
+      </w:tr>
+      <w:tr>
+        <w:trPr>
+          <w:trHeight w:val="300"/>
+        </w:trPr>
+        <w:tc>
+          <w:tcPr>
+            <w:tcW w:w="2235" w:type="dxa"/>
+            <w:noWrap/>
+            <w:hideMark/>
+          </w:tcPr>
+          <w:p>
+            <w:pPr>
+              <w:rPr>
+                <w:b/>
+                <w:bCs/>
+              </w:rPr>
+            </w:pPr>
+            <w:r>
+              <w:rPr>
+                <w:b/>
+                <w:bCs/>
+              </w:rPr>
+              <w:t xml:space="preserve"># </w:t>
+            </w:r>
+            <w:r>
+              <w:rPr>
+                <w:b/>
+                <w:bCs/>
+              </w:rPr>
+              <w:t xml:space="preserve">Reaktionsmuster = </w:t>
+            </w:r>
+            <w:proofErr w:type="spellStart"/>
+            <w:r>
+              <w:rPr>
+                <w:b/>
+                <w:bCs/>
+              </w:rPr>
+              <w:t>z</w:t>
+            </w:r>
+            <w:r>
+              <w:rPr>
+                <w:b/>
+                <w:bCs/>
+                <w:vertAlign w:val="superscript"/>
+              </w:rPr>
+              <w:t>s</w:t>
+            </w:r>
+            <w:proofErr w:type="spellEnd"/>
+          </w:p>
+        </w:tc>
+        <w:tc>
+          <w:tcPr>
+            <w:tcW w:w="557" w:type="dxa"/>
+            <w:noWrap/>
+            <w:hideMark/>
+          </w:tcPr>
+          <w:p>
+            <w:pPr>
+              <w:rPr>
+                <w:vertAlign w:val="superscript"/>
+              </w:rPr>
+            </w:pPr>
+            <w:r>
+              <w:t>9</w:t>
+            </w:r>
+            <w:r>
+              <w:rPr>
+                <w:vertAlign w:val="superscript"/>
+              </w:rPr>
+              <w:t>1</w:t>
+            </w:r>
+            <w:r>
+              <w:t>=9</w:t>
+            </w:r>
+          </w:p>
+        </w:tc>
+        <w:tc>
+          <w:tcPr>
+            <w:tcW w:w="577" w:type="dxa"/>
+            <w:noWrap/>
+            <w:hideMark/>
+          </w:tcPr>
+          <w:p>
+            <w:pPr>
+              <w:rPr>
+                <w:vertAlign w:val="superscript"/>
+              </w:rPr>
+            </w:pPr>
+            <w:r>
+              <w:t>8</w:t>
+            </w:r>
+            <w:r>
+              <w:rPr>
+                <w:vertAlign w:val="superscript"/>
+              </w:rPr>
+              <w:t>3</w:t>
+            </w:r>
+          </w:p>
+        </w:tc>
+        <w:tc>
+          <w:tcPr>
+            <w:tcW w:w="567" w:type="dxa"/>
+            <w:noWrap/>
+            <w:hideMark/>
+          </w:tcPr>
+          <w:p>
+            <w:pPr>
+              <w:rPr>
+                <w:vertAlign w:val="superscript"/>
+              </w:rPr>
+            </w:pPr>
+            <w:r>
+              <w:t>7</w:t>
+            </w:r>
+            <w:r>
+              <w:rPr>
+                <w:vertAlign w:val="superscript"/>
+              </w:rPr>
+              <w:t>12</w:t>
+            </w:r>
+          </w:p>
+        </w:tc>
+        <w:tc>
+          <w:tcPr>
+            <w:tcW w:w="567" w:type="dxa"/>
+            <w:noWrap/>
+            <w:hideMark/>
+          </w:tcPr>
+          <w:p>
+            <w:pPr>
+              <w:rPr>
+                <w:vertAlign w:val="superscript"/>
+              </w:rPr>
+            </w:pPr>
+            <w:r>
+              <w:t>6</w:t>
+            </w:r>
+            <w:r>
+              <w:rPr>
+                <w:vertAlign w:val="superscript"/>
+              </w:rPr>
+              <w:t>38</w:t>
+            </w:r>
+          </w:p>
+        </w:tc>
+        <w:tc>
+          <w:tcPr>
+            <w:tcW w:w="567" w:type="dxa"/>
+            <w:noWrap/>
+            <w:hideMark/>
+          </w:tcPr>
+          <w:p>
+            <w:pPr>
+              <w:rPr>
+                <w:vertAlign w:val="superscript"/>
+              </w:rPr>
+            </w:pPr>
+            <w:r>
+              <w:t>5</w:t>
+            </w:r>
+            <w:r>
+              <w:rPr>
+                <w:vertAlign w:val="superscript"/>
+              </w:rPr>
+              <w:t>108</w:t>
+            </w:r>
+          </w:p>
+        </w:tc>
+        <w:tc>
+          <w:tcPr>
+            <w:tcW w:w="624" w:type="dxa"/>
+            <w:noWrap/>
+            <w:hideMark/>
+          </w:tcPr>
+          <w:p>
+            <w:pPr>
+              <w:rPr>
+                <w:vertAlign w:val="superscript"/>
+              </w:rPr>
+            </w:pPr>
+            <w:r>
+              <w:t>4</w:t>
+            </w:r>
+            <w:r>
+              <w:rPr>
+                <w:vertAlign w:val="superscript"/>
+              </w:rPr>
+              <w:t>174</w:t>
+            </w:r>
+          </w:p>
+        </w:tc>
+        <w:tc>
+          <w:tcPr>
+            <w:tcW w:w="702" w:type="dxa"/>
+            <w:noWrap/>
+            <w:hideMark/>
+          </w:tcPr>
+          <w:p>
+            <w:pPr>
+              <w:rPr>
+                <w:vertAlign w:val="superscript"/>
+              </w:rPr>
+            </w:pPr>
+            <w:r>
+              <w:t>3</w:t>
+            </w:r>
+            <w:r>
+              <w:rPr>
+                <w:vertAlign w:val="superscript"/>
+              </w:rPr>
+              <w:t>204</w:t>
+            </w:r>
+          </w:p>
+        </w:tc>
+        <w:tc>
+          <w:tcPr>
+            <w:tcW w:w="516" w:type="dxa"/>
+            <w:noWrap/>
+            <w:hideMark/>
+          </w:tcPr>
+          <w:p>
+            <w:pPr>
+              <w:rPr>
+                <w:vertAlign w:val="superscript"/>
+              </w:rPr>
+            </w:pPr>
+            <w:r>
+              <w:t>2</w:t>
+            </w:r>
+            <w:r>
+              <w:rPr>
+                <w:vertAlign w:val="superscript"/>
+              </w:rPr>
+              <w:t>153</w:t>
+            </w:r>
+          </w:p>
+        </w:tc>
+        <w:tc>
+          <w:tcPr>
+            <w:tcW w:w="709" w:type="dxa"/>
+            <w:noWrap/>
+            <w:hideMark/>
+          </w:tcPr>
+          <w:p>
+            <w:pPr>
+              <w:rPr>
+                <w:vertAlign w:val="superscript"/>
+              </w:rPr>
+            </w:pPr>
+            <w:r>
+              <w:t>1</w:t>
+            </w:r>
+            <w:r>
+              <w:rPr>
+                <w:vertAlign w:val="superscript"/>
+              </w:rPr>
+              <w:t>57</w:t>
+            </w:r>
+            <w:r>
+              <w:t>=1</w:t>
+            </w:r>
+          </w:p>
+        </w:tc>
+      </w:tr>
+    </w:tbl>
+    <w:p/>
+    <w:p>
+      <w:r>
+        <w:lastRenderedPageBreak/>
+        <w:t>Der letzte</w:t>
+      </w:r>
+      <w:r>
+        <w:t xml:space="preserve"> Zug </w:t>
+      </w:r>
+      <w:r>
+        <w:t>kann vernachlässigt werden</w:t>
+      </w:r>
+      <w:r>
+        <w:t xml:space="preserve">, </w:t>
+      </w:r>
+      <w:r>
+        <w:t xml:space="preserve">da </w:t>
+      </w:r>
+      <w:r>
+        <w:t>er stets durch die Situation eindeutig bestimmt ist</w:t>
+      </w:r>
+      <w:r>
+        <w:t>.</w:t>
+      </w:r>
     </w:p>
     <w:p>
       <w:r>
-        <w:t xml:space="preserve">der </w:t>
+        <w:t>Das von uns gewählte Genom besitzt 8 Gene, wobei das i-</w:t>
       </w:r>
       <w:proofErr w:type="spellStart"/>
       <w:r>
-        <w:t>zugehorigen</w:t>
+        <w:t>te</w:t>
       </w:r>
       <w:proofErr w:type="spellEnd"/>
       <w:r>
-        <w:t xml:space="preserve"> </w:t>
+        <w:t xml:space="preserve"> Gen das Reaktionsmuster des Spielers im i-</w:t>
       </w:r>
       <w:proofErr w:type="spellStart"/>
       <w:r>
-        <w:t>Aquivalenzklasse</w:t>
+        <w:t>ten</w:t>
       </w:r>
       <w:proofErr w:type="spellEnd"/>
       <w:r>
-        <w:t xml:space="preserve"> abbilden?</w:t>
+        <w:t xml:space="preserve"> Zug repräsentiert. Ein Reaktionsmuster beschreibt die Reaktion auf jede mögliche Situation in diesem Zug.</w:t>
       </w:r>
     </w:p>
     <w:p>
-      <w:proofErr w:type="gramStart"/>
-      <w:r>
-        <w:lastRenderedPageBreak/>
-        <w:t>{ Wie</w:t>
-      </w:r>
-      <w:proofErr w:type="gramEnd"/>
-      <w:r>
-        <w:t xml:space="preserve"> viele </w:t>
-      </w:r>
-      <w:proofErr w:type="spellStart"/>
-      <w:r>
-        <w:t>gultige</w:t>
-      </w:r>
-      <w:proofErr w:type="spellEnd"/>
-      <w:r>
-        <w:t xml:space="preserve"> Situationen des Spielfeldes gibt es?</w:t>
+      <w:r>
+        <w:t xml:space="preserve">Durch die oben angegebenen Anzahlen möglicher Reaktionsmuster ergeben sich je Gen unterschiedliche benötigte Bitlängen: </w:t>
+      </w:r>
+    </w:p>
+    <w:tbl>
+      <w:tblPr>
+        <w:tblStyle w:val="Tabellenraster"/>
+        <w:tblW w:w="0" w:type="auto"/>
+        <w:tblLook w:val="04A0" w:firstRow="1" w:lastRow="0" w:firstColumn="1" w:lastColumn="0" w:noHBand="0" w:noVBand="1"/>
+      </w:tblPr>
+      <w:tblGrid>
+        <w:gridCol w:w="2235"/>
+        <w:gridCol w:w="557"/>
+        <w:gridCol w:w="577"/>
+        <w:gridCol w:w="627"/>
+        <w:gridCol w:w="627"/>
+        <w:gridCol w:w="749"/>
+        <w:gridCol w:w="749"/>
+        <w:gridCol w:w="749"/>
+        <w:gridCol w:w="749"/>
+        <w:gridCol w:w="969"/>
+      </w:tblGrid>
+      <w:tr>
+        <w:trPr>
+          <w:trHeight w:val="300"/>
+        </w:trPr>
+        <w:tc>
+          <w:tcPr>
+            <w:tcW w:w="2235" w:type="dxa"/>
+            <w:noWrap/>
+            <w:hideMark/>
+          </w:tcPr>
+          <w:p>
+            <w:pPr>
+              <w:rPr>
+                <w:b/>
+                <w:bCs/>
+              </w:rPr>
+            </w:pPr>
+            <w:r>
+              <w:rPr>
+                <w:b/>
+                <w:bCs/>
+              </w:rPr>
+              <w:t>Zug</w:t>
+            </w:r>
+          </w:p>
+        </w:tc>
+        <w:tc>
+          <w:tcPr>
+            <w:tcW w:w="557" w:type="dxa"/>
+            <w:noWrap/>
+            <w:vAlign w:val="center"/>
+            <w:hideMark/>
+          </w:tcPr>
+          <w:p>
+            <w:r>
+              <w:t>1</w:t>
+            </w:r>
+          </w:p>
+        </w:tc>
+        <w:tc>
+          <w:tcPr>
+            <w:tcW w:w="577" w:type="dxa"/>
+            <w:noWrap/>
+            <w:vAlign w:val="center"/>
+            <w:hideMark/>
+          </w:tcPr>
+          <w:p>
+            <w:r>
+              <w:t>2</w:t>
+            </w:r>
+          </w:p>
+        </w:tc>
+        <w:tc>
+          <w:tcPr>
+            <w:tcW w:w="627" w:type="dxa"/>
+            <w:noWrap/>
+            <w:vAlign w:val="center"/>
+            <w:hideMark/>
+          </w:tcPr>
+          <w:p>
+            <w:r>
+              <w:t>3</w:t>
+            </w:r>
+          </w:p>
+        </w:tc>
+        <w:tc>
+          <w:tcPr>
+            <w:tcW w:w="627" w:type="dxa"/>
+            <w:noWrap/>
+            <w:vAlign w:val="center"/>
+            <w:hideMark/>
+          </w:tcPr>
+          <w:p>
+            <w:r>
+              <w:t>4</w:t>
+            </w:r>
+          </w:p>
+        </w:tc>
+        <w:tc>
+          <w:tcPr>
+            <w:tcW w:w="749" w:type="dxa"/>
+            <w:noWrap/>
+            <w:vAlign w:val="center"/>
+            <w:hideMark/>
+          </w:tcPr>
+          <w:p>
+            <w:r>
+              <w:t>5</w:t>
+            </w:r>
+          </w:p>
+        </w:tc>
+        <w:tc>
+          <w:tcPr>
+            <w:tcW w:w="749" w:type="dxa"/>
+            <w:noWrap/>
+            <w:vAlign w:val="center"/>
+            <w:hideMark/>
+          </w:tcPr>
+          <w:p>
+            <w:r>
+              <w:t>6</w:t>
+            </w:r>
+          </w:p>
+        </w:tc>
+        <w:tc>
+          <w:tcPr>
+            <w:tcW w:w="749" w:type="dxa"/>
+            <w:noWrap/>
+            <w:vAlign w:val="center"/>
+            <w:hideMark/>
+          </w:tcPr>
+          <w:p>
+            <w:r>
+              <w:t>7</w:t>
+            </w:r>
+          </w:p>
+        </w:tc>
+        <w:tc>
+          <w:tcPr>
+            <w:tcW w:w="749" w:type="dxa"/>
+            <w:tcBorders>
+              <w:right w:val="double" w:sz="4" w:space="0" w:color="auto"/>
+            </w:tcBorders>
+            <w:noWrap/>
+            <w:vAlign w:val="center"/>
+            <w:hideMark/>
+          </w:tcPr>
+          <w:p>
+            <w:r>
+              <w:t>8</w:t>
+            </w:r>
+          </w:p>
+        </w:tc>
+        <w:tc>
+          <w:tcPr>
+            <w:tcW w:w="749" w:type="dxa"/>
+            <w:tcBorders>
+              <w:left w:val="double" w:sz="4" w:space="0" w:color="auto"/>
+            </w:tcBorders>
+          </w:tcPr>
+          <w:p>
+            <w:pPr>
+              <w:rPr>
+                <w:b/>
+              </w:rPr>
+            </w:pPr>
+            <w:r>
+              <w:rPr>
+                <w:b/>
+              </w:rPr>
+              <w:t>Summe</w:t>
+            </w:r>
+          </w:p>
+        </w:tc>
+      </w:tr>
+      <w:tr>
+        <w:trPr>
+          <w:trHeight w:val="300"/>
+        </w:trPr>
+        <w:tc>
+          <w:tcPr>
+            <w:tcW w:w="2235" w:type="dxa"/>
+            <w:noWrap/>
+            <w:hideMark/>
+          </w:tcPr>
+          <w:p>
+            <w:pPr>
+              <w:rPr>
+                <w:b/>
+                <w:bCs/>
+              </w:rPr>
+            </w:pPr>
+            <w:proofErr w:type="spellStart"/>
+            <w:r>
+              <w:rPr>
+                <w:b/>
+                <w:bCs/>
+              </w:rPr>
+              <w:t>z</w:t>
+            </w:r>
+            <w:r>
+              <w:rPr>
+                <w:b/>
+                <w:bCs/>
+                <w:vertAlign w:val="superscript"/>
+              </w:rPr>
+              <w:t>s</w:t>
+            </w:r>
+            <w:proofErr w:type="spellEnd"/>
+            <w:r>
+              <w:rPr>
+                <w:b/>
+                <w:bCs/>
+                <w:vertAlign w:val="superscript"/>
+              </w:rPr>
+              <w:t xml:space="preserve"> </w:t>
+            </w:r>
+            <w:r>
+              <w:rPr>
+                <w:b/>
+                <w:bCs/>
+              </w:rPr>
+              <w:t>log 2</w:t>
+            </w:r>
+          </w:p>
+        </w:tc>
+        <w:tc>
+          <w:tcPr>
+            <w:tcW w:w="557" w:type="dxa"/>
+            <w:noWrap/>
+            <w:vAlign w:val="center"/>
+            <w:hideMark/>
+          </w:tcPr>
+          <w:p>
+            <w:r>
+              <w:t>3,2</w:t>
+            </w:r>
+          </w:p>
+        </w:tc>
+        <w:tc>
+          <w:tcPr>
+            <w:tcW w:w="577" w:type="dxa"/>
+            <w:noWrap/>
+            <w:vAlign w:val="center"/>
+            <w:hideMark/>
+          </w:tcPr>
+          <w:p>
+            <w:r>
+              <w:t>9,0</w:t>
+            </w:r>
+          </w:p>
+        </w:tc>
+        <w:tc>
+          <w:tcPr>
+            <w:tcW w:w="627" w:type="dxa"/>
+            <w:noWrap/>
+            <w:vAlign w:val="center"/>
+            <w:hideMark/>
+          </w:tcPr>
+          <w:p>
+            <w:r>
+              <w:t>33,7</w:t>
+            </w:r>
+          </w:p>
+        </w:tc>
+        <w:tc>
+          <w:tcPr>
+            <w:tcW w:w="627" w:type="dxa"/>
+            <w:noWrap/>
+            <w:vAlign w:val="center"/>
+            <w:hideMark/>
+          </w:tcPr>
+          <w:p>
+            <w:r>
+              <w:t>98,2</w:t>
+            </w:r>
+          </w:p>
+        </w:tc>
+        <w:tc>
+          <w:tcPr>
+            <w:tcW w:w="749" w:type="dxa"/>
+            <w:noWrap/>
+            <w:vAlign w:val="center"/>
+            <w:hideMark/>
+          </w:tcPr>
+          <w:p>
+            <w:r>
+              <w:t>250,8</w:t>
+            </w:r>
+          </w:p>
+        </w:tc>
+        <w:tc>
+          <w:tcPr>
+            <w:tcW w:w="749" w:type="dxa"/>
+            <w:noWrap/>
+            <w:vAlign w:val="center"/>
+            <w:hideMark/>
+          </w:tcPr>
+          <w:p>
+            <w:r>
+              <w:t>348,0</w:t>
+            </w:r>
+          </w:p>
+        </w:tc>
+        <w:tc>
+          <w:tcPr>
+            <w:tcW w:w="749" w:type="dxa"/>
+            <w:noWrap/>
+            <w:vAlign w:val="center"/>
+            <w:hideMark/>
+          </w:tcPr>
+          <w:p>
+            <w:r>
+              <w:t>323,3</w:t>
+            </w:r>
+          </w:p>
+        </w:tc>
+        <w:tc>
+          <w:tcPr>
+            <w:tcW w:w="749" w:type="dxa"/>
+            <w:tcBorders>
+              <w:right w:val="double" w:sz="4" w:space="0" w:color="auto"/>
+            </w:tcBorders>
+            <w:noWrap/>
+            <w:vAlign w:val="center"/>
+            <w:hideMark/>
+          </w:tcPr>
+          <w:p>
+            <w:r>
+              <w:t>153,0</w:t>
+            </w:r>
+          </w:p>
+        </w:tc>
+        <w:tc>
+          <w:tcPr>
+            <w:tcW w:w="749" w:type="dxa"/>
+            <w:tcBorders>
+              <w:left w:val="double" w:sz="4" w:space="0" w:color="auto"/>
+            </w:tcBorders>
+          </w:tcPr>
+          <w:p>
+            <w:r>
+              <w:t>1219,1</w:t>
+            </w:r>
+          </w:p>
+        </w:tc>
+      </w:tr>
+      <w:tr>
+        <w:trPr>
+          <w:trHeight w:val="300"/>
+        </w:trPr>
+        <w:tc>
+          <w:tcPr>
+            <w:tcW w:w="2235" w:type="dxa"/>
+            <w:noWrap/>
+          </w:tcPr>
+          <w:p>
+            <w:pPr>
+              <w:rPr>
+                <w:b/>
+                <w:bCs/>
+              </w:rPr>
+            </w:pPr>
+            <w:r>
+              <w:rPr>
+                <w:b/>
+                <w:bCs/>
+              </w:rPr>
+              <w:t xml:space="preserve">benötigte </w:t>
+            </w:r>
+            <w:proofErr w:type="spellStart"/>
+            <w:r>
+              <w:rPr>
+                <w:b/>
+                <w:bCs/>
+              </w:rPr>
+              <w:t>Bitlänge</w:t>
+            </w:r>
+            <w:proofErr w:type="spellEnd"/>
+          </w:p>
+        </w:tc>
+        <w:tc>
+          <w:tcPr>
+            <w:tcW w:w="557" w:type="dxa"/>
+            <w:noWrap/>
+            <w:vAlign w:val="center"/>
+          </w:tcPr>
+          <w:p>
+            <w:r>
+              <w:t>4</w:t>
+            </w:r>
+          </w:p>
+        </w:tc>
+        <w:tc>
+          <w:tcPr>
+            <w:tcW w:w="577" w:type="dxa"/>
+            <w:noWrap/>
+            <w:vAlign w:val="center"/>
+          </w:tcPr>
+          <w:p>
+            <w:r>
+              <w:t>9</w:t>
+            </w:r>
+          </w:p>
+        </w:tc>
+        <w:tc>
+          <w:tcPr>
+            <w:tcW w:w="627" w:type="dxa"/>
+            <w:noWrap/>
+            <w:vAlign w:val="center"/>
+          </w:tcPr>
+          <w:p>
+            <w:r>
+              <w:t>34</w:t>
+            </w:r>
+          </w:p>
+        </w:tc>
+        <w:tc>
+          <w:tcPr>
+            <w:tcW w:w="627" w:type="dxa"/>
+            <w:noWrap/>
+            <w:vAlign w:val="center"/>
+          </w:tcPr>
+          <w:p>
+            <w:r>
+              <w:t>99</w:t>
+            </w:r>
+          </w:p>
+        </w:tc>
+        <w:tc>
+          <w:tcPr>
+            <w:tcW w:w="749" w:type="dxa"/>
+            <w:noWrap/>
+            <w:vAlign w:val="center"/>
+          </w:tcPr>
+          <w:p>
+            <w:r>
+              <w:t>251</w:t>
+            </w:r>
+          </w:p>
+        </w:tc>
+        <w:tc>
+          <w:tcPr>
+            <w:tcW w:w="749" w:type="dxa"/>
+            <w:noWrap/>
+            <w:vAlign w:val="center"/>
+          </w:tcPr>
+          <w:p>
+            <w:r>
+              <w:t>348</w:t>
+            </w:r>
+          </w:p>
+        </w:tc>
+        <w:tc>
+          <w:tcPr>
+            <w:tcW w:w="749" w:type="dxa"/>
+            <w:noWrap/>
+            <w:vAlign w:val="center"/>
+          </w:tcPr>
+          <w:p>
+            <w:r>
+              <w:t>324</w:t>
+            </w:r>
+          </w:p>
+        </w:tc>
+        <w:tc>
+          <w:tcPr>
+            <w:tcW w:w="749" w:type="dxa"/>
+            <w:tcBorders>
+              <w:right w:val="double" w:sz="4" w:space="0" w:color="auto"/>
+            </w:tcBorders>
+            <w:noWrap/>
+            <w:vAlign w:val="center"/>
+          </w:tcPr>
+          <w:p>
+            <w:r>
+              <w:t>153</w:t>
+            </w:r>
+          </w:p>
+        </w:tc>
+        <w:tc>
+          <w:tcPr>
+            <w:tcW w:w="749" w:type="dxa"/>
+            <w:tcBorders>
+              <w:left w:val="double" w:sz="4" w:space="0" w:color="auto"/>
+            </w:tcBorders>
+          </w:tcPr>
+          <w:p>
+            <w:pPr>
+              <w:rPr>
+                <w:b/>
+              </w:rPr>
+            </w:pPr>
+            <w:r>
+              <w:rPr>
+                <w:b/>
+              </w:rPr>
+              <w:t>1222</w:t>
+            </w:r>
+          </w:p>
+        </w:tc>
+      </w:tr>
+    </w:tbl>
+    <w:p/>
+    <w:p>
+      <w:r>
+        <w:t xml:space="preserve">Die </w:t>
+      </w:r>
+      <w:r>
+        <w:t xml:space="preserve">gesamte Genomlänge ließe sich noch geringfügig </w:t>
+      </w:r>
+      <w:r>
+        <w:t xml:space="preserve">verringern, wenn </w:t>
+      </w:r>
+      <w:r>
+        <w:t>die Reaktionsmuster Zug-übergreifend als eine einzige Binärzahl codiert werden würden (wie an der Differenz der in der Tabelle angegebenen Summen erkennbar ist). Jedoch bestünde das Genom dann nur aus einem einzigen Gen, was die Möglichkeit der Rekombination von guten Teillösungen für einzelne Züge ausschließen würde.</w:t>
       </w:r>
     </w:p>
     <w:p>
-      <w:proofErr w:type="gramStart"/>
-      <w:r>
-        <w:t>{ In</w:t>
-      </w:r>
-      <w:proofErr w:type="gramEnd"/>
-      <w:r>
-        <w:t xml:space="preserve"> welchen dieser Situationen gibt es eine Auswahl </w:t>
+      <w:r>
+        <w:t xml:space="preserve">Als Mutationsoperator wird ein zufälliger </w:t>
       </w:r>
       <w:proofErr w:type="spellStart"/>
       <w:r>
-        <w:t>uber</w:t>
+        <w:t>Bitflip</w:t>
       </w:r>
       <w:proofErr w:type="spellEnd"/>
       <w:r>
-        <w:t xml:space="preserve"> die </w:t>
-      </w:r>
-      <w:proofErr w:type="spellStart"/>
-      <w:r>
-        <w:t>moglichen</w:t>
-      </w:r>
-      <w:proofErr w:type="spellEnd"/>
-      <w:r>
         <w:t xml:space="preserve"> </w:t>
       </w:r>
-      <w:proofErr w:type="spellStart"/>
-      <w:r>
-        <w:t>Zuge</w:t>
-      </w:r>
-      <w:proofErr w:type="spellEnd"/>
-      <w:r>
-        <w:t>?</w:t>
+      <w:r>
+        <w:t>für jedes Bit mit geringer Wahrscheinlichkeit gewählt. Als Rekombinationsoperator wählen wir Single-Point-Crossover, das nur an den Grenzen zwischen je zwei Genen möglich sein soll, um Rekombinationen von guten Teillösungen zu ermöglichen. Als Überlebenskriterium legen wir ein Altern von einer Generation fest. Die Eltern-Selektion erfolgt proportional zur Fitness (siehe unten).</w:t>
       </w:r>
     </w:p>
     <w:p>
       <w:r>
-        <w:t xml:space="preserve"> Entwickeln Sie eine Darstellung </w:t>
-      </w:r>
-      <w:proofErr w:type="spellStart"/>
-      <w:r>
-        <w:t>fur</w:t>
-      </w:r>
-      <w:proofErr w:type="spellEnd"/>
-      <w:r>
-        <w:t xml:space="preserve"> einen Tic </w:t>
-      </w:r>
-      <w:proofErr w:type="spellStart"/>
-      <w:r>
-        <w:t>Tac</w:t>
-      </w:r>
-      <w:proofErr w:type="spellEnd"/>
-      <w:r>
-        <w:t xml:space="preserve"> </w:t>
-      </w:r>
-      <w:proofErr w:type="spellStart"/>
-      <w:r>
-        <w:t>Toe</w:t>
-      </w:r>
-      <w:proofErr w:type="spellEnd"/>
-      <w:r>
-        <w:t xml:space="preserve"> Spieler.</w:t>
+        <w:t>Es wird sichergestellt, dass der Mutationsoperator nur Spieler erzeugt, die immer gültige Züge machen, indem jedes mögliche Genom als korrekter Spieler interpretiert wird. Dazu werden die folgenden Schritte durchgeführt:</w:t>
       </w:r>
     </w:p>
     <w:p>
-      <w:proofErr w:type="gramStart"/>
-      <w:r>
-        <w:t>{ Wie</w:t>
-      </w:r>
-      <w:proofErr w:type="gramEnd"/>
-      <w:r>
-        <w:t xml:space="preserve"> viele Gene hat das von Ihnen </w:t>
-      </w:r>
-      <w:proofErr w:type="spellStart"/>
-      <w:r>
-        <w:t>gewahlte</w:t>
-      </w:r>
-      <w:proofErr w:type="spellEnd"/>
-      <w:r>
-        <w:t xml:space="preserve"> Genom?</w:t>
+      <w:pPr>
+        <w:pStyle w:val="Listenabsatz"/>
+        <w:numPr>
+          <w:ilvl w:val="0"/>
+          <w:numId w:val="2"/>
+        </w:numPr>
+      </w:pPr>
+      <w:r>
+        <w:t xml:space="preserve">Decodiere die gegebene Binärzahl des Gens in eine Dezimalzahl </w:t>
+      </w:r>
+      <w:r>
+        <w:rPr>
+          <w:i/>
+        </w:rPr>
+        <w:t>d</w:t>
       </w:r>
     </w:p>
     <w:p>
-      <w:proofErr w:type="gramStart"/>
-      <w:r>
-        <w:t>{ Was</w:t>
-      </w:r>
-      <w:proofErr w:type="gramEnd"/>
+      <w:pPr>
+        <w:pStyle w:val="Listenabsatz"/>
+        <w:numPr>
+          <w:ilvl w:val="0"/>
+          <w:numId w:val="2"/>
+        </w:numPr>
+      </w:pPr>
+      <w:r>
+        <w:t xml:space="preserve">Ist die Anzahl der möglichen Reaktionsmuster = k, so reduziere d auf seinen Divisionsrest </w:t>
+      </w:r>
+      <w:r>
+        <w:rPr>
+          <w:i/>
+        </w:rPr>
+        <w:t>d</w:t>
+      </w:r>
+      <w:r>
+        <w:t>‘=</w:t>
+      </w:r>
+      <w:r>
+        <w:rPr>
+          <w:i/>
+        </w:rPr>
+        <w:t>d</w:t>
+      </w:r>
       <w:r>
         <w:t xml:space="preserve"> </w:t>
       </w:r>
       <w:proofErr w:type="spellStart"/>
       <w:r>
-        <w:t>reprasentiert</w:t>
+        <w:t>modulo</w:t>
       </w:r>
       <w:proofErr w:type="spellEnd"/>
       <w:r>
-        <w:t xml:space="preserve"> ein einzelnes Gen?</w:t>
+        <w:t xml:space="preserve"> </w:t>
+      </w:r>
+      <w:r>
+        <w:rPr>
+          <w:i/>
+        </w:rPr>
+        <w:t>k</w:t>
       </w:r>
     </w:p>
     <w:p>
-      <w:proofErr w:type="gramStart"/>
-      <w:r>
-        <w:t>{ Wie</w:t>
-      </w:r>
-      <w:proofErr w:type="gramEnd"/>
-      <w:r>
-        <w:t xml:space="preserve"> </w:t>
-      </w:r>
-      <w:proofErr w:type="spellStart"/>
-      <w:r>
-        <w:t>konnen</w:t>
-      </w:r>
-      <w:proofErr w:type="spellEnd"/>
-      <w:r>
-        <w:t xml:space="preserve"> sie die Anzahl der Gene verringern, um den </w:t>
-      </w:r>
-      <w:proofErr w:type="spellStart"/>
-      <w:r>
-        <w:t>Suchraum</w:t>
-      </w:r>
-      <w:proofErr w:type="spellEnd"/>
-      <w:r>
-        <w:t xml:space="preserve"> zu verkleinern?</w:t>
+      <w:pPr>
+        <w:pStyle w:val="Listenabsatz"/>
+        <w:numPr>
+          <w:ilvl w:val="0"/>
+          <w:numId w:val="2"/>
+        </w:numPr>
+      </w:pPr>
+      <w:r>
+        <w:t xml:space="preserve">Bilde </w:t>
+      </w:r>
+      <w:r>
+        <w:rPr>
+          <w:i/>
+        </w:rPr>
+        <w:t>d</w:t>
+      </w:r>
+      <w:r>
+        <w:t>‘ auf das entsprechende Reaktionsmuster ab, welches eine Zuordnung von jeder möglichen Spielsituation im betrachteten Zug auf einen konkreten Spielzug darstellt. Dies geschieht durch fortgesetzte ganzzahlige Division mit Rest:</w:t>
       </w:r>
     </w:p>
     <w:p>
-      <w:r>
-        <w:t> Geben Sie einen Mutations- und Rekombinationsoperator sowie ein </w:t>
-      </w:r>
-      <w:proofErr w:type="spellStart"/>
-      <w:r>
-        <w:t>Uberlebenskriterium</w:t>
-      </w:r>
-      <w:proofErr w:type="spellEnd"/>
+      <w:pPr>
+        <w:pStyle w:val="Listenabsatz"/>
+        <w:numPr>
+          <w:ilvl w:val="1"/>
+          <w:numId w:val="2"/>
+        </w:numPr>
+      </w:pPr>
+      <w:r>
+        <w:t>Bezeichnet s wieder die Anzahl der möglichen Situationen und z die Anzahl der möglichen Züge je Situation, so e</w:t>
+      </w:r>
+      <w:r>
+        <w:t>rgibt</w:t>
+      </w:r>
     </w:p>
     <w:p>
-      <w:r>
-        <w:t>und eine Selektionsstrategie an.</w:t>
+      <w:pPr>
+        <w:pStyle w:val="Listenabsatz"/>
+        <w:numPr>
+          <w:ilvl w:val="2"/>
+          <w:numId w:val="2"/>
+        </w:numPr>
+      </w:pPr>
+      <w:r>
+        <w:t xml:space="preserve">d‘ / </w:t>
+      </w:r>
+      <w:proofErr w:type="spellStart"/>
+      <w:r>
+        <w:t>z</w:t>
+      </w:r>
+      <w:r>
+        <w:rPr>
+          <w:vertAlign w:val="superscript"/>
+        </w:rPr>
+        <w:t>s</w:t>
+      </w:r>
+      <w:proofErr w:type="spellEnd"/>
+      <w:r>
+        <w:t xml:space="preserve"> die Reaktion auf Situation</w:t>
+      </w:r>
+      <w:r>
+        <w:t xml:space="preserve"> 1,</w:t>
       </w:r>
     </w:p>
     <w:p>
-      <w:proofErr w:type="gramStart"/>
-      <w:r>
-        <w:t>{ Wie</w:t>
-      </w:r>
-      <w:proofErr w:type="gramEnd"/>
-      <w:r>
-        <w:t xml:space="preserve"> </w:t>
-      </w:r>
-      <w:proofErr w:type="spellStart"/>
-      <w:r>
-        <w:t>konnen</w:t>
-      </w:r>
-      <w:proofErr w:type="spellEnd"/>
-      <w:r>
-        <w:t xml:space="preserve"> Sie sicherstellen, dass der Mutationsoperator nur Spieler erzeugt, die immer</w:t>
+      <w:pPr>
+        <w:pStyle w:val="Listenabsatz"/>
+        <w:numPr>
+          <w:ilvl w:val="2"/>
+          <w:numId w:val="2"/>
+        </w:numPr>
+      </w:pPr>
+      <w:r>
+        <w:t>d‘ / z</w:t>
+      </w:r>
+      <w:r>
+        <w:rPr>
+          <w:vertAlign w:val="superscript"/>
+        </w:rPr>
+        <w:t>s-1</w:t>
+      </w:r>
+      <w:r>
+        <w:t xml:space="preserve"> die Reaktion auf Situation 2,</w:t>
       </w:r>
     </w:p>
     <w:p>
-      <w:proofErr w:type="spellStart"/>
-      <w:r>
-        <w:t>gultige</w:t>
-      </w:r>
-      <w:proofErr w:type="spellEnd"/>
-      <w:r>
-        <w:t xml:space="preserve"> </w:t>
-      </w:r>
-      <w:proofErr w:type="spellStart"/>
-      <w:r>
-        <w:t>Zuge</w:t>
-      </w:r>
-      <w:proofErr w:type="spellEnd"/>
-      <w:r>
-        <w:t xml:space="preserve"> machen?</w:t>
+      <w:pPr>
+        <w:pStyle w:val="Listenabsatz"/>
+        <w:numPr>
+          <w:ilvl w:val="2"/>
+          <w:numId w:val="2"/>
+        </w:numPr>
+      </w:pPr>
+      <w:r>
+        <w:t>…</w:t>
       </w:r>
     </w:p>
     <w:p>
-      <w:r>
-        <w:t xml:space="preserve"> Geben Sie eine Fitnessfunktion an, die den Ausgang eines einzelnen Spiels </w:t>
-      </w:r>
-      <w:proofErr w:type="spellStart"/>
-      <w:r>
-        <w:t>fur</w:t>
-      </w:r>
-      <w:proofErr w:type="spellEnd"/>
-      <w:r>
-        <w:t xml:space="preserve"> beide</w:t>
+      <w:pPr>
+        <w:pStyle w:val="Listenabsatz"/>
+        <w:numPr>
+          <w:ilvl w:val="2"/>
+          <w:numId w:val="2"/>
+        </w:numPr>
+      </w:pPr>
+      <w:r>
+        <w:t>d‘ / z</w:t>
+      </w:r>
+      <w:r>
+        <w:rPr>
+          <w:vertAlign w:val="superscript"/>
+        </w:rPr>
+        <w:t>1</w:t>
+      </w:r>
+      <w:r>
+        <w:t xml:space="preserve"> die Reaktion auf Situation s-1, und</w:t>
       </w:r>
     </w:p>
     <w:p>
-      <w:r>
-        <w:t xml:space="preserve">beteiligten Spieler bewertet. Erweitern Sie </w:t>
+      <w:pPr>
+        <w:pStyle w:val="Listenabsatz"/>
+        <w:numPr>
+          <w:ilvl w:val="2"/>
+          <w:numId w:val="2"/>
+        </w:numPr>
+      </w:pPr>
+      <w:r>
+        <w:t xml:space="preserve">d‘ </w:t>
       </w:r>
       <w:proofErr w:type="spellStart"/>
       <w:r>
-        <w:t>anschlie</w:t>
+        <w:t>modulo</w:t>
       </w:r>
       <w:proofErr w:type="spellEnd"/>
       <w:r>
-        <w:t>end ihre Fitnessfunktion, sodass</w:t>
-      </w:r>
-    </w:p>
-    <w:p>
-      <w:r>
-        <w:t xml:space="preserve">die Ergebnisse mehrerer Spiele </w:t>
-      </w:r>
-      <w:proofErr w:type="spellStart"/>
-      <w:r>
-        <w:t>berucksichtigt</w:t>
-      </w:r>
-      <w:proofErr w:type="spellEnd"/>
-      <w:r>
-        <w:t xml:space="preserve"> werden.</w:t>
-      </w:r>
-    </w:p>
-    <w:p>
-      <w:proofErr w:type="gramStart"/>
-      <w:r>
-        <w:t>{ Ist</w:t>
-      </w:r>
-      <w:proofErr w:type="gramEnd"/>
-      <w:r>
-        <w:t xml:space="preserve"> Ihre Fitnessfunktion </w:t>
-      </w:r>
-      <w:proofErr w:type="spellStart"/>
-      <w:r>
-        <w:t>fur</w:t>
-      </w:r>
-      <w:proofErr w:type="spellEnd"/>
-      <w:r>
-        <w:t xml:space="preserve"> die </w:t>
-      </w:r>
-      <w:r>
-        <w:br w:type="page"/>
-      </w:r>
-      <w:proofErr w:type="spellStart"/>
-      <w:r>
-        <w:lastRenderedPageBreak/>
-        <w:t>tnessproportionale</w:t>
-      </w:r>
-      <w:proofErr w:type="spellEnd"/>
-      <w:r>
-        <w:t xml:space="preserve"> Selektion geeignet?</w:t>
-      </w:r>
-    </w:p>
-    <w:p>
-      <w:proofErr w:type="gramStart"/>
-      <w:r>
-        <w:t>{ Welche</w:t>
-      </w:r>
-      <w:proofErr w:type="gramEnd"/>
-      <w:r>
-        <w:t xml:space="preserve"> Modi</w:t>
-      </w:r>
-      <w:r>
-        <w:br w:type="page"/>
-      </w:r>
-      <w:proofErr w:type="spellStart"/>
-      <w:r>
-        <w:lastRenderedPageBreak/>
-        <w:t>kationen</w:t>
-      </w:r>
-      <w:proofErr w:type="spellEnd"/>
-      <w:r>
-        <w:t xml:space="preserve"> sind ggf. </w:t>
-      </w:r>
-      <w:proofErr w:type="spellStart"/>
-      <w:r>
-        <w:t>notig</w:t>
-      </w:r>
-      <w:proofErr w:type="spellEnd"/>
-      <w:r>
-        <w:t>?</w:t>
-      </w:r>
+        <w:t xml:space="preserve"> z die Reaktion auf Situation s</w:t>
+      </w:r>
+      <w:bookmarkStart w:id="0" w:name="_GoBack"/>
+      <w:bookmarkEnd w:id="0"/>
     </w:p>
     <w:sectPr>
       <w:pgSz w:w="11906" w:h="16838"/>
@@ -1270,6 +3546,119 @@
 <file path=word/numbering.xml><?xml version="1.0" encoding="utf-8"?>
 <w:numbering xmlns:wpc="http://schemas.microsoft.com/office/word/2010/wordprocessingCanvas" xmlns:mc="http://schemas.openxmlformats.org/markup-compatibility/2006" xmlns:o="urn:schemas-microsoft-com:office:office" xmlns:r="http://schemas.openxmlformats.org/officeDocument/2006/relationships" xmlns:m="http://schemas.openxmlformats.org/officeDocument/2006/math" xmlns:v="urn:schemas-microsoft-com:vml" xmlns:wp14="http://schemas.microsoft.com/office/word/2010/wordprocessingDrawing" xmlns:wp="http://schemas.openxmlformats.org/drawingml/2006/wordprocessingDrawing" xmlns:w10="urn:schemas-microsoft-com:office:word" xmlns:w="http://schemas.openxmlformats.org/wordprocessingml/2006/main" xmlns:w14="http://schemas.microsoft.com/office/word/2010/wordml" xmlns:wpg="http://schemas.microsoft.com/office/word/2010/wordprocessingGroup" xmlns:wpi="http://schemas.microsoft.com/office/word/2010/wordprocessingInk" xmlns:wne="http://schemas.microsoft.com/office/word/2006/wordml" xmlns:wps="http://schemas.microsoft.com/office/word/2010/wordprocessingShape" mc:Ignorable="w14 wp14">
   <w:abstractNum w:abstractNumId="0">
+    <w:nsid w:val="391341B0"/>
+    <w:multiLevelType w:val="hybridMultilevel"/>
+    <w:tmpl w:val="8B72F4EC"/>
+    <w:lvl w:ilvl="0" w:tplc="04070001">
+      <w:start w:val="1"/>
+      <w:numFmt w:val="bullet"/>
+      <w:lvlText w:val=""/>
+      <w:lvlJc w:val="left"/>
+      <w:pPr>
+        <w:ind w:left="720" w:hanging="360"/>
+      </w:pPr>
+      <w:rPr>
+        <w:rFonts w:ascii="Symbol" w:hAnsi="Symbol" w:hint="default"/>
+      </w:rPr>
+    </w:lvl>
+    <w:lvl w:ilvl="1" w:tplc="04070003">
+      <w:start w:val="1"/>
+      <w:numFmt w:val="bullet"/>
+      <w:lvlText w:val="o"/>
+      <w:lvlJc w:val="left"/>
+      <w:pPr>
+        <w:ind w:left="1440" w:hanging="360"/>
+      </w:pPr>
+      <w:rPr>
+        <w:rFonts w:ascii="Courier New" w:hAnsi="Courier New" w:cs="Courier New" w:hint="default"/>
+      </w:rPr>
+    </w:lvl>
+    <w:lvl w:ilvl="2" w:tplc="04070005">
+      <w:start w:val="1"/>
+      <w:numFmt w:val="bullet"/>
+      <w:lvlText w:val=""/>
+      <w:lvlJc w:val="left"/>
+      <w:pPr>
+        <w:ind w:left="2160" w:hanging="360"/>
+      </w:pPr>
+      <w:rPr>
+        <w:rFonts w:ascii="Wingdings" w:hAnsi="Wingdings" w:hint="default"/>
+      </w:rPr>
+    </w:lvl>
+    <w:lvl w:ilvl="3" w:tplc="04070001" w:tentative="1">
+      <w:start w:val="1"/>
+      <w:numFmt w:val="bullet"/>
+      <w:lvlText w:val=""/>
+      <w:lvlJc w:val="left"/>
+      <w:pPr>
+        <w:ind w:left="2880" w:hanging="360"/>
+      </w:pPr>
+      <w:rPr>
+        <w:rFonts w:ascii="Symbol" w:hAnsi="Symbol" w:hint="default"/>
+      </w:rPr>
+    </w:lvl>
+    <w:lvl w:ilvl="4" w:tplc="04070003" w:tentative="1">
+      <w:start w:val="1"/>
+      <w:numFmt w:val="bullet"/>
+      <w:lvlText w:val="o"/>
+      <w:lvlJc w:val="left"/>
+      <w:pPr>
+        <w:ind w:left="3600" w:hanging="360"/>
+      </w:pPr>
+      <w:rPr>
+        <w:rFonts w:ascii="Courier New" w:hAnsi="Courier New" w:cs="Courier New" w:hint="default"/>
+      </w:rPr>
+    </w:lvl>
+    <w:lvl w:ilvl="5" w:tplc="04070005" w:tentative="1">
+      <w:start w:val="1"/>
+      <w:numFmt w:val="bullet"/>
+      <w:lvlText w:val=""/>
+      <w:lvlJc w:val="left"/>
+      <w:pPr>
+        <w:ind w:left="4320" w:hanging="360"/>
+      </w:pPr>
+      <w:rPr>
+        <w:rFonts w:ascii="Wingdings" w:hAnsi="Wingdings" w:hint="default"/>
+      </w:rPr>
+    </w:lvl>
+    <w:lvl w:ilvl="6" w:tplc="04070001" w:tentative="1">
+      <w:start w:val="1"/>
+      <w:numFmt w:val="bullet"/>
+      <w:lvlText w:val=""/>
+      <w:lvlJc w:val="left"/>
+      <w:pPr>
+        <w:ind w:left="5040" w:hanging="360"/>
+      </w:pPr>
+      <w:rPr>
+        <w:rFonts w:ascii="Symbol" w:hAnsi="Symbol" w:hint="default"/>
+      </w:rPr>
+    </w:lvl>
+    <w:lvl w:ilvl="7" w:tplc="04070003" w:tentative="1">
+      <w:start w:val="1"/>
+      <w:numFmt w:val="bullet"/>
+      <w:lvlText w:val="o"/>
+      <w:lvlJc w:val="left"/>
+      <w:pPr>
+        <w:ind w:left="5760" w:hanging="360"/>
+      </w:pPr>
+      <w:rPr>
+        <w:rFonts w:ascii="Courier New" w:hAnsi="Courier New" w:cs="Courier New" w:hint="default"/>
+      </w:rPr>
+    </w:lvl>
+    <w:lvl w:ilvl="8" w:tplc="04070005" w:tentative="1">
+      <w:start w:val="1"/>
+      <w:numFmt w:val="bullet"/>
+      <w:lvlText w:val=""/>
+      <w:lvlJc w:val="left"/>
+      <w:pPr>
+        <w:ind w:left="6480" w:hanging="360"/>
+      </w:pPr>
+      <w:rPr>
+        <w:rFonts w:ascii="Wingdings" w:hAnsi="Wingdings" w:hint="default"/>
+      </w:rPr>
+    </w:lvl>
+  </w:abstractNum>
+  <w:abstractNum w:abstractNumId="1">
     <w:nsid w:val="6A405F41"/>
     <w:multiLevelType w:val="hybridMultilevel"/>
     <w:tmpl w:val="B1A2216C"/>
@@ -1359,6 +3748,9 @@
     </w:lvl>
   </w:abstractNum>
   <w:num w:numId="1">
+    <w:abstractNumId w:val="1"/>
+  </w:num>
+  <w:num w:numId="2">
     <w:abstractNumId w:val="0"/>
   </w:num>
 </w:numbering>
@@ -2159,6 +4551,43 @@
       <w:szCs w:val="16"/>
     </w:rPr>
   </w:style>
+  <w:style w:type="character" w:styleId="Hyperlink">
+    <w:name w:val="Hyperlink"/>
+    <w:basedOn w:val="Absatz-Standardschriftart"/>
+    <w:uiPriority w:val="99"/>
+    <w:unhideWhenUsed/>
+    <w:rsid w:val="00AA5A38"/>
+    <w:rPr>
+      <w:color w:val="0000FF" w:themeColor="hyperlink"/>
+      <w:u w:val="single"/>
+    </w:rPr>
+  </w:style>
+  <w:style w:type="table" w:styleId="Tabellenraster">
+    <w:name w:val="Table Grid"/>
+    <w:basedOn w:val="NormaleTabelle"/>
+    <w:uiPriority w:val="59"/>
+    <w:rsid w:val="00AA5A38"/>
+    <w:pPr>
+      <w:spacing w:after="0" w:line="240" w:lineRule="auto"/>
+    </w:pPr>
+    <w:tblPr>
+      <w:tblInd w:w="0" w:type="dxa"/>
+      <w:tblBorders>
+        <w:top w:val="single" w:sz="4" w:space="0" w:color="auto"/>
+        <w:left w:val="single" w:sz="4" w:space="0" w:color="auto"/>
+        <w:bottom w:val="single" w:sz="4" w:space="0" w:color="auto"/>
+        <w:right w:val="single" w:sz="4" w:space="0" w:color="auto"/>
+        <w:insideH w:val="single" w:sz="4" w:space="0" w:color="auto"/>
+        <w:insideV w:val="single" w:sz="4" w:space="0" w:color="auto"/>
+      </w:tblBorders>
+      <w:tblCellMar>
+        <w:top w:w="0" w:type="dxa"/>
+        <w:left w:w="108" w:type="dxa"/>
+        <w:bottom w:w="0" w:type="dxa"/>
+        <w:right w:w="108" w:type="dxa"/>
+      </w:tblCellMar>
+    </w:tblPr>
+  </w:style>
 </w:styles>
 </file>
 
@@ -2956,6 +5385,43 @@
       <w:sz w:val="16"/>
       <w:szCs w:val="16"/>
     </w:rPr>
+  </w:style>
+  <w:style w:type="character" w:styleId="Hyperlink">
+    <w:name w:val="Hyperlink"/>
+    <w:basedOn w:val="Absatz-Standardschriftart"/>
+    <w:uiPriority w:val="99"/>
+    <w:unhideWhenUsed/>
+    <w:rsid w:val="00AA5A38"/>
+    <w:rPr>
+      <w:color w:val="0000FF" w:themeColor="hyperlink"/>
+      <w:u w:val="single"/>
+    </w:rPr>
+  </w:style>
+  <w:style w:type="table" w:styleId="Tabellenraster">
+    <w:name w:val="Table Grid"/>
+    <w:basedOn w:val="NormaleTabelle"/>
+    <w:uiPriority w:val="59"/>
+    <w:rsid w:val="00AA5A38"/>
+    <w:pPr>
+      <w:spacing w:after="0" w:line="240" w:lineRule="auto"/>
+    </w:pPr>
+    <w:tblPr>
+      <w:tblInd w:w="0" w:type="dxa"/>
+      <w:tblBorders>
+        <w:top w:val="single" w:sz="4" w:space="0" w:color="auto"/>
+        <w:left w:val="single" w:sz="4" w:space="0" w:color="auto"/>
+        <w:bottom w:val="single" w:sz="4" w:space="0" w:color="auto"/>
+        <w:right w:val="single" w:sz="4" w:space="0" w:color="auto"/>
+        <w:insideH w:val="single" w:sz="4" w:space="0" w:color="auto"/>
+        <w:insideV w:val="single" w:sz="4" w:space="0" w:color="auto"/>
+      </w:tblBorders>
+      <w:tblCellMar>
+        <w:top w:w="0" w:type="dxa"/>
+        <w:left w:w="108" w:type="dxa"/>
+        <w:bottom w:w="0" w:type="dxa"/>
+        <w:right w:w="108" w:type="dxa"/>
+      </w:tblCellMar>
+    </w:tblPr>
   </w:style>
 </w:styles>
 </file>

</xml_diff>

<commit_message>
Fügt pdf des Konzepts hinzu
</commit_message>
<xml_diff>
--- a/Blatt01/1_2/Konzept.docx
+++ b/Blatt01/1_2/Konzept.docx
@@ -6,6 +6,8 @@
       <w:pPr>
         <w:pStyle w:val="Titel"/>
       </w:pPr>
+      <w:bookmarkStart w:id="0" w:name="_GoBack"/>
+      <w:bookmarkEnd w:id="0"/>
       <w:proofErr w:type="spellStart"/>
       <w:r>
         <w:t>Computational</w:t>
@@ -128,19 +130,7 @@
           <w:rPr>
             <w:rFonts w:ascii="Cambria Math" w:hAnsi="Cambria Math"/>
           </w:rPr>
-          <m:t xml:space="preserve"> ϵ </m:t>
-        </m:r>
-        <m:r>
-          <w:rPr>
-            <w:rFonts w:ascii="Cambria Math" w:hAnsi="Cambria Math"/>
-          </w:rPr>
-          <m:t>Σ</m:t>
-        </m:r>
-        <m:r>
-          <w:rPr>
-            <w:rFonts w:ascii="Cambria Math" w:hAnsi="Cambria Math"/>
-          </w:rPr>
-          <m:t>=</m:t>
+          <m:t xml:space="preserve"> ϵ Σ=</m:t>
         </m:r>
         <m:sSup>
           <m:sSupPr>
@@ -168,31 +158,7 @@
                   <w:rPr>
                     <w:rFonts w:ascii="Cambria Math" w:hAnsi="Cambria Math"/>
                   </w:rPr>
-                  <m:t>0,</m:t>
-                </m:r>
-                <m:r>
-                  <w:rPr>
-                    <w:rFonts w:ascii="Cambria Math" w:hAnsi="Cambria Math"/>
-                  </w:rPr>
-                  <m:t xml:space="preserve"> </m:t>
-                </m:r>
-                <m:r>
-                  <w:rPr>
-                    <w:rFonts w:ascii="Cambria Math" w:hAnsi="Cambria Math"/>
-                  </w:rPr>
-                  <m:t>1,</m:t>
-                </m:r>
-                <m:r>
-                  <w:rPr>
-                    <w:rFonts w:ascii="Cambria Math" w:hAnsi="Cambria Math"/>
-                  </w:rPr>
-                  <m:t xml:space="preserve"> </m:t>
-                </m:r>
-                <m:r>
-                  <w:rPr>
-                    <w:rFonts w:ascii="Cambria Math" w:hAnsi="Cambria Math"/>
-                  </w:rPr>
-                  <m:t>2</m:t>
+                  <m:t>0, 1, 2</m:t>
                 </m:r>
               </m:e>
             </m:d>
@@ -304,34 +270,7 @@
           <w:rPr>
             <w:rFonts w:ascii="Cambria Math" w:hAnsi="Cambria Math"/>
           </w:rPr>
-          <m:t>Σ</m:t>
-        </m:r>
-        <m:r>
-          <m:rPr>
-            <m:sty m:val="p"/>
-          </m:rPr>
-          <w:rPr>
-            <w:rFonts w:ascii="Cambria Math" w:hAnsi="Cambria Math"/>
-          </w:rPr>
-          <m:t xml:space="preserve"> :</m:t>
-        </m:r>
-        <m:r>
-          <m:rPr>
-            <m:sty m:val="p"/>
-          </m:rPr>
-          <w:rPr>
-            <w:rFonts w:ascii="Cambria Math" w:hAnsi="Cambria Math"/>
-          </w:rPr>
-          <m:t xml:space="preserve"> 0≤ </m:t>
-        </m:r>
-        <m:r>
-          <m:rPr>
-            <m:sty m:val="p"/>
-          </m:rPr>
-          <w:rPr>
-            <w:rFonts w:ascii="Cambria Math" w:hAnsi="Cambria Math"/>
-          </w:rPr>
-          <m:t>#</m:t>
+          <m:t>Σ : 0≤ #</m:t>
         </m:r>
         <m:d>
           <m:dPr>
@@ -497,19 +436,7 @@
     </w:p>
     <w:p>
       <w:r>
-        <w:t>wobei</w:t>
-      </w:r>
-      <w:r>
-        <w:t xml:space="preserve"> hier der Einfachheit halber auch solche Situationen mitgezähl</w:t>
-      </w:r>
-      <w:r>
-        <w:t>t werden</w:t>
-      </w:r>
-      <w:r>
-        <w:t xml:space="preserve">, die </w:t>
-      </w:r>
-      <w:r>
-        <w:t xml:space="preserve">eigentlich bereits für einen Spieler gewonnen sind. </w:t>
+        <w:t xml:space="preserve">wobei hier der Einfachheit halber auch solche Situationen mitgezählt werden, die eigentlich bereits für einen Spieler gewonnen sind. </w:t>
       </w:r>
       <w:r>
         <w:t xml:space="preserve">Die Mächtigkeit von </w:t>
@@ -634,13 +561,7 @@
         <w:rPr>
           <w:lang w:val="en-US"/>
         </w:rPr>
-        <w:t>T=</w:t>
-      </w:r>
-      <w:r>
-        <w:rPr>
-          <w:lang w:val="en-US"/>
-        </w:rPr>
-        <w:t>o</w:t>
+        <w:t>T=o</w:t>
       </w:r>
       <w:r>
         <w:rPr>
@@ -673,23 +594,39 @@
     <w:p>
       <w:pPr>
         <w:ind w:firstLine="708"/>
-      </w:pPr>
-      <w:r>
+        <w:rPr>
+          <w:lang w:val="en-US"/>
+        </w:rPr>
+      </w:pPr>
+      <w:r>
+        <w:rPr>
+          <w:lang w:val="en-US"/>
+        </w:rPr>
         <w:t>T=</w:t>
       </w:r>
       <w:r>
+        <w:rPr>
+          <w:lang w:val="en-US"/>
+        </w:rPr>
         <w:t>o</w:t>
       </w:r>
       <w:r>
         <w:rPr>
           <w:vertAlign w:val="subscript"/>
+          <w:lang w:val="en-US"/>
         </w:rPr>
         <w:t>1</w:t>
       </w:r>
       <w:r>
+        <w:rPr>
+          <w:lang w:val="en-US"/>
+        </w:rPr>
         <w:t>(S)</w:t>
       </w:r>
       <w:r>
+        <w:rPr>
+          <w:lang w:val="en-US"/>
+        </w:rPr>
         <w:t>=Rotation um 90°</w:t>
       </w:r>
     </w:p>
@@ -698,10 +635,7 @@
         <w:ind w:firstLine="708"/>
       </w:pPr>
       <w:r>
-        <w:t>T=</w:t>
-      </w:r>
-      <w:r>
-        <w:t>o</w:t>
+        <w:t>T=o</w:t>
       </w:r>
       <w:r>
         <w:rPr>
@@ -724,10 +658,7 @@
         <w:ind w:firstLine="708"/>
       </w:pPr>
       <w:r>
-        <w:t>T=</w:t>
-      </w:r>
-      <w:r>
-        <w:t>o</w:t>
+        <w:t>T=o</w:t>
       </w:r>
       <w:r>
         <w:rPr>
@@ -750,10 +681,7 @@
         <w:ind w:firstLine="708"/>
       </w:pPr>
       <w:r>
-        <w:t>T=</w:t>
-      </w:r>
-      <w:r>
-        <w:t>o</w:t>
+        <w:t>T=o</w:t>
       </w:r>
       <w:r>
         <w:rPr>
@@ -762,10 +690,7 @@
         <w:t>4</w:t>
       </w:r>
       <w:r>
-        <w:t>(S)=Rotation um 90°</w:t>
-      </w:r>
-      <w:r>
-        <w:t xml:space="preserve"> und Spiegelung an der x-Achse</w:t>
+        <w:t>(S)=Rotation um 90° und Spiegelung an der x-Achse</w:t>
       </w:r>
     </w:p>
     <w:p>
@@ -773,10 +698,7 @@
         <w:ind w:firstLine="708"/>
       </w:pPr>
       <w:r>
-        <w:t>T=</w:t>
-      </w:r>
-      <w:r>
-        <w:t>o</w:t>
+        <w:t>T=o</w:t>
       </w:r>
       <w:r>
         <w:rPr>
@@ -785,13 +707,7 @@
         <w:t>5</w:t>
       </w:r>
       <w:r>
-        <w:t>(S)=Rotation um 90°</w:t>
-      </w:r>
-      <w:r>
-        <w:t xml:space="preserve"> und Spiegelung an der y</w:t>
-      </w:r>
-      <w:r>
-        <w:t>-Achse</w:t>
+        <w:t>(S)=Rotation um 90° und Spiegelung an der y-Achse</w:t>
       </w:r>
     </w:p>
     <w:p>
@@ -799,10 +715,7 @@
         <w:ind w:firstLine="708"/>
       </w:pPr>
       <w:r>
-        <w:t>T=</w:t>
-      </w:r>
-      <w:r>
-        <w:t>o</w:t>
+        <w:t>T=o</w:t>
       </w:r>
       <w:r>
         <w:rPr>
@@ -811,13 +724,7 @@
         <w:t>6</w:t>
       </w:r>
       <w:r>
-        <w:t>(S)</w:t>
-      </w:r>
-      <w:r>
-        <w:t>=Rotation um 18</w:t>
-      </w:r>
-      <w:r>
-        <w:t>0° und Spiegelung an der x-Achse</w:t>
+        <w:t>(S)=Rotation um 180° und Spiegelung an der x-Achse</w:t>
       </w:r>
     </w:p>
     <w:p>
@@ -825,10 +732,7 @@
         <w:ind w:firstLine="708"/>
       </w:pPr>
       <w:r>
-        <w:t>T=</w:t>
-      </w:r>
-      <w:r>
-        <w:t>o</w:t>
+        <w:t>T=o</w:t>
       </w:r>
       <w:r>
         <w:rPr>
@@ -837,16 +741,7 @@
         <w:t>7</w:t>
       </w:r>
       <w:r>
-        <w:t>(S)</w:t>
-      </w:r>
-      <w:r>
-        <w:t>=Rotation um 18</w:t>
-      </w:r>
-      <w:r>
-        <w:t>0°</w:t>
-      </w:r>
-      <w:r>
-        <w:t xml:space="preserve"> und Spiegelung an der y-Achse</w:t>
+        <w:t>(S)=Rotation um 180° und Spiegelung an der y-Achse</w:t>
       </w:r>
     </w:p>
     <w:p>
@@ -953,7 +848,6 @@
           <w:rFonts w:ascii="Courier New" w:hAnsi="Courier New" w:cs="Courier New"/>
           <w:b/>
           <w:i/>
-          <w:lang w:val="en-US"/>
         </w:rPr>
       </w:pPr>
       <w:r>
@@ -961,7 +855,6 @@
           <w:rFonts w:ascii="Courier New" w:hAnsi="Courier New" w:cs="Courier New"/>
           <w:b/>
           <w:i/>
-          <w:lang w:val="en-US"/>
         </w:rPr>
         <w:br w:type="page"/>
       </w:r>
@@ -1196,14 +1089,7 @@
           <w:rFonts w:ascii="Courier New" w:hAnsi="Courier New" w:cs="Courier New"/>
           <w:lang w:val="en-US"/>
         </w:rPr>
-        <w:t xml:space="preserve"> </w:t>
-      </w:r>
-      <w:r>
-        <w:rPr>
-          <w:rFonts w:ascii="Courier New" w:hAnsi="Courier New" w:cs="Courier New"/>
-          <w:lang w:val="en-US"/>
-        </w:rPr>
-        <w:t>o</w:t>
+        <w:t xml:space="preserve"> o</w:t>
       </w:r>
       <w:r>
         <w:rPr>
@@ -1218,21 +1104,7 @@
           <w:rFonts w:ascii="Courier New" w:hAnsi="Courier New" w:cs="Courier New"/>
           <w:lang w:val="en-US"/>
         </w:rPr>
-        <w:t>(S)</w:t>
-      </w:r>
-      <w:r>
-        <w:rPr>
-          <w:rFonts w:ascii="Courier New" w:hAnsi="Courier New" w:cs="Courier New"/>
-          <w:lang w:val="en-US"/>
-        </w:rPr>
-        <w:t xml:space="preserve">=T or … or </w:t>
-      </w:r>
-      <w:r>
-        <w:rPr>
-          <w:rFonts w:ascii="Courier New" w:hAnsi="Courier New" w:cs="Courier New"/>
-          <w:lang w:val="en-US"/>
-        </w:rPr>
-        <w:t>o</w:t>
+        <w:t>(S)=T or … or o</w:t>
       </w:r>
       <w:r>
         <w:rPr>
@@ -1247,14 +1119,7 @@
           <w:rFonts w:ascii="Courier New" w:hAnsi="Courier New" w:cs="Courier New"/>
           <w:lang w:val="en-US"/>
         </w:rPr>
-        <w:t>(S)</w:t>
-      </w:r>
-      <w:r>
-        <w:rPr>
-          <w:rFonts w:ascii="Courier New" w:hAnsi="Courier New" w:cs="Courier New"/>
-          <w:lang w:val="en-US"/>
-        </w:rPr>
-        <w:t>=T</w:t>
+        <w:t>(S)=T</w:t>
       </w:r>
     </w:p>
     <w:p>
@@ -1609,6 +1474,7 @@
         <w:rPr>
           <w:rFonts w:ascii="Courier New" w:hAnsi="Courier New" w:cs="Courier New"/>
           <w:vertAlign w:val="subscript"/>
+          <w:lang w:val="en-US"/>
         </w:rPr>
       </w:pPr>
       <w:r>
@@ -1616,21 +1482,23 @@
           <w:rFonts w:ascii="Courier New" w:hAnsi="Courier New" w:cs="Courier New"/>
           <w:b/>
           <w:i/>
+          <w:lang w:val="en-US"/>
         </w:rPr>
         <w:t>R</w:t>
       </w:r>
       <w:r>
         <w:rPr>
           <w:rFonts w:ascii="Courier New" w:hAnsi="Courier New" w:cs="Courier New"/>
+          <w:lang w:val="en-US"/>
         </w:rPr>
         <w:t>=</w:t>
       </w:r>
-      <w:proofErr w:type="spellStart"/>
       <w:r>
         <w:rPr>
           <w:rFonts w:ascii="Courier New" w:hAnsi="Courier New" w:cs="Courier New"/>
           <w:b/>
           <w:i/>
+          <w:lang w:val="en-US"/>
         </w:rPr>
         <w:t>R</w:t>
       </w:r>
@@ -1638,12 +1506,18 @@
         <w:rPr>
           <w:rFonts w:ascii="Courier New" w:hAnsi="Courier New" w:cs="Courier New"/>
           <w:vertAlign w:val="subscript"/>
+          <w:lang w:val="en-US"/>
         </w:rPr>
         <w:t>i</w:t>
       </w:r>
-      <w:proofErr w:type="spellEnd"/>
     </w:p>
-    <w:p/>
+    <w:p>
+      <w:pPr>
+        <w:rPr>
+          <w:lang w:val="en-US"/>
+        </w:rPr>
+      </w:pPr>
+    </w:p>
     <w:p>
       <w:r>
         <w:t xml:space="preserve">Ein </w:t>
@@ -3530,8 +3404,6 @@
       <w:r>
         <w:t xml:space="preserve"> z die Reaktion auf Situation s</w:t>
       </w:r>
-      <w:bookmarkStart w:id="0" w:name="_GoBack"/>
-      <w:bookmarkEnd w:id="0"/>
     </w:p>
     <w:sectPr>
       <w:pgSz w:w="11906" w:h="16838"/>
@@ -4118,6 +3990,7 @@
   <w:style w:type="character" w:default="1" w:styleId="Absatz-Standardschriftart">
     <w:name w:val="Default Paragraph Font"/>
     <w:uiPriority w:val="1"/>
+    <w:semiHidden/>
     <w:unhideWhenUsed/>
   </w:style>
   <w:style w:type="table" w:default="1" w:styleId="NormaleTabelle">
@@ -4953,6 +4826,7 @@
   <w:style w:type="character" w:default="1" w:styleId="Absatz-Standardschriftart">
     <w:name w:val="Default Paragraph Font"/>
     <w:uiPriority w:val="1"/>
+    <w:semiHidden/>
     <w:unhideWhenUsed/>
   </w:style>
   <w:style w:type="table" w:default="1" w:styleId="NormaleTabelle">

</xml_diff>